<commit_message>
fixed spelling error in conversion
</commit_message>
<xml_diff>
--- a/docs/Lab2Specs.docx
+++ b/docs/Lab2Specs.docx
@@ -4,6 +4,7 @@
   <w:body>
     <w:p>
       <w:pPr>
+        <w:outlineLvl w:val="0"/>
         <w:rPr>
           <w:b/>
           <w:sz w:val="32"/>
@@ -54,6 +55,7 @@
     </w:p>
     <w:p>
       <w:pPr>
+        <w:outlineLvl w:val="0"/>
         <w:rPr>
           <w:rFonts w:ascii="Verdana" w:eastAsia="Times New Roman" w:hAnsi="Verdana" w:cs="Times New Roman"/>
           <w:b/>
@@ -85,6 +87,7 @@
     </w:p>
     <w:p>
       <w:pPr>
+        <w:outlineLvl w:val="0"/>
         <w:rPr>
           <w:rFonts w:ascii="Verdana" w:eastAsia="Times New Roman" w:hAnsi="Verdana" w:cs="Times New Roman"/>
           <w:b/>
@@ -106,6 +109,7 @@
     </w:p>
     <w:p>
       <w:pPr>
+        <w:outlineLvl w:val="0"/>
         <w:rPr>
           <w:rFonts w:ascii="Verdana" w:eastAsia="Times New Roman" w:hAnsi="Verdana" w:cs="Times New Roman"/>
           <w:b/>
@@ -127,6 +131,7 @@
     </w:p>
     <w:p>
       <w:pPr>
+        <w:outlineLvl w:val="0"/>
         <w:rPr>
           <w:rFonts w:ascii="Verdana" w:eastAsia="Times New Roman" w:hAnsi="Verdana" w:cs="Times New Roman"/>
           <w:b/>
@@ -189,6 +194,7 @@
     </w:p>
     <w:p>
       <w:pPr>
+        <w:outlineLvl w:val="0"/>
         <w:rPr>
           <w:rFonts w:ascii="Calibri" w:eastAsia="Times New Roman" w:hAnsi="Calibri" w:cs="Times New Roman"/>
           <w:b/>
@@ -392,16 +398,16 @@
         </w:rPr>
         <w:t xml:space="preserve">ave the new </w:t>
       </w:r>
-      <w:proofErr w:type="spellStart"/>
-      <w:r>
-        <w:rPr>
-          <w:rFonts w:ascii="Calibri" w:eastAsia="Times New Roman" w:hAnsi="Calibri" w:cs="Times New Roman"/>
-          <w:color w:val="24292E"/>
-          <w:shd w:val="clear" w:color="auto" w:fill="FFFFFF"/>
-        </w:rPr>
-        <w:t>convertion</w:t>
-      </w:r>
-      <w:proofErr w:type="spellEnd"/>
+      <w:bookmarkStart w:id="0" w:name="_GoBack"/>
+      <w:r>
+        <w:rPr>
+          <w:rFonts w:ascii="Calibri" w:eastAsia="Times New Roman" w:hAnsi="Calibri" w:cs="Times New Roman"/>
+          <w:color w:val="24292E"/>
+          <w:shd w:val="clear" w:color="auto" w:fill="FFFFFF"/>
+        </w:rPr>
+        <w:t>conversion</w:t>
+      </w:r>
+      <w:bookmarkEnd w:id="0"/>
       <w:r>
         <w:rPr>
           <w:rFonts w:ascii="Calibri" w:eastAsia="Times New Roman" w:hAnsi="Calibri" w:cs="Times New Roman"/>
@@ -452,7 +458,6 @@
           <w:shd w:val="clear" w:color="auto" w:fill="FFFFFF"/>
         </w:rPr>
       </w:pPr>
-      <w:proofErr w:type="spellStart"/>
       <w:r>
         <w:rPr>
           <w:rFonts w:ascii="Calibri" w:eastAsia="Times New Roman" w:hAnsi="Calibri" w:cs="Times New Roman"/>
@@ -462,7 +467,6 @@
         </w:rPr>
         <w:t>currency_from</w:t>
       </w:r>
-      <w:proofErr w:type="spellEnd"/>
       <w:r>
         <w:rPr>
           <w:rFonts w:ascii="Calibri" w:eastAsia="Times New Roman" w:hAnsi="Calibri" w:cs="Times New Roman"/>
@@ -484,7 +488,6 @@
           <w:shd w:val="clear" w:color="auto" w:fill="FFFFFF"/>
         </w:rPr>
       </w:pPr>
-      <w:proofErr w:type="spellStart"/>
       <w:r>
         <w:rPr>
           <w:rFonts w:ascii="Calibri" w:eastAsia="Times New Roman" w:hAnsi="Calibri" w:cs="Times New Roman"/>
@@ -494,7 +497,6 @@
         </w:rPr>
         <w:t>currency_to</w:t>
       </w:r>
-      <w:proofErr w:type="spellEnd"/>
       <w:r>
         <w:rPr>
           <w:rFonts w:ascii="Calibri" w:eastAsia="Times New Roman" w:hAnsi="Calibri" w:cs="Times New Roman"/>
@@ -516,17 +518,24 @@
           <w:shd w:val="clear" w:color="auto" w:fill="FFFFFF"/>
         </w:rPr>
       </w:pPr>
-      <w:proofErr w:type="spellStart"/>
-      <w:r>
-        <w:rPr>
-          <w:rFonts w:ascii="Calibri" w:eastAsia="Times New Roman" w:hAnsi="Calibri" w:cs="Times New Roman"/>
-          <w:b/>
-          <w:color w:val="24292E"/>
-          <w:shd w:val="clear" w:color="auto" w:fill="FFFFFF"/>
-        </w:rPr>
-        <w:t>convertion_rate</w:t>
-      </w:r>
-      <w:proofErr w:type="spellEnd"/>
+      <w:r>
+        <w:rPr>
+          <w:rFonts w:ascii="Calibri" w:eastAsia="Times New Roman" w:hAnsi="Calibri" w:cs="Times New Roman"/>
+          <w:b/>
+          <w:color w:val="24292E"/>
+          <w:shd w:val="clear" w:color="auto" w:fill="FFFFFF"/>
+        </w:rPr>
+        <w:t>conversion</w:t>
+      </w:r>
+      <w:r>
+        <w:rPr>
+          <w:rFonts w:ascii="Calibri" w:eastAsia="Times New Roman" w:hAnsi="Calibri" w:cs="Times New Roman"/>
+          <w:b/>
+          <w:color w:val="24292E"/>
+          <w:shd w:val="clear" w:color="auto" w:fill="FFFFFF"/>
+        </w:rPr>
+        <w:t>_rate</w:t>
+      </w:r>
     </w:p>
     <w:p>
       <w:pPr>
@@ -701,7 +710,6 @@
           <w:shd w:val="clear" w:color="auto" w:fill="FFFFFF"/>
         </w:rPr>
       </w:pPr>
-      <w:proofErr w:type="spellStart"/>
       <w:r>
         <w:rPr>
           <w:rFonts w:ascii="Calibri" w:eastAsia="Times New Roman" w:hAnsi="Calibri" w:cs="Times New Roman"/>
@@ -711,7 +719,6 @@
         </w:rPr>
         <w:t>currency_from</w:t>
       </w:r>
-      <w:proofErr w:type="spellEnd"/>
       <w:r>
         <w:rPr>
           <w:rFonts w:ascii="Calibri" w:eastAsia="Times New Roman" w:hAnsi="Calibri" w:cs="Times New Roman"/>
@@ -733,7 +740,6 @@
           <w:shd w:val="clear" w:color="auto" w:fill="FFFFFF"/>
         </w:rPr>
       </w:pPr>
-      <w:proofErr w:type="spellStart"/>
       <w:r>
         <w:rPr>
           <w:rFonts w:ascii="Calibri" w:eastAsia="Times New Roman" w:hAnsi="Calibri" w:cs="Times New Roman"/>
@@ -743,7 +749,6 @@
         </w:rPr>
         <w:t>currency_to</w:t>
       </w:r>
-      <w:proofErr w:type="spellEnd"/>
       <w:r>
         <w:rPr>
           <w:rFonts w:ascii="Calibri" w:eastAsia="Times New Roman" w:hAnsi="Calibri" w:cs="Times New Roman"/>
@@ -902,7 +907,6 @@
           <w:shd w:val="clear" w:color="auto" w:fill="FFFFFF"/>
         </w:rPr>
       </w:pPr>
-      <w:proofErr w:type="spellStart"/>
       <w:r>
         <w:rPr>
           <w:rFonts w:ascii="Calibri" w:eastAsia="Times New Roman" w:hAnsi="Calibri" w:cs="Times New Roman"/>
@@ -912,7 +916,6 @@
         </w:rPr>
         <w:t>currency_from</w:t>
       </w:r>
-      <w:proofErr w:type="spellEnd"/>
       <w:r>
         <w:rPr>
           <w:rFonts w:ascii="Calibri" w:eastAsia="Times New Roman" w:hAnsi="Calibri" w:cs="Times New Roman"/>
@@ -934,7 +937,6 @@
           <w:shd w:val="clear" w:color="auto" w:fill="FFFFFF"/>
         </w:rPr>
       </w:pPr>
-      <w:proofErr w:type="spellStart"/>
       <w:r>
         <w:rPr>
           <w:rFonts w:ascii="Calibri" w:eastAsia="Times New Roman" w:hAnsi="Calibri" w:cs="Times New Roman"/>
@@ -944,7 +946,6 @@
         </w:rPr>
         <w:t>currency_to</w:t>
       </w:r>
-      <w:proofErr w:type="spellEnd"/>
     </w:p>
     <w:p>
       <w:pPr>
@@ -1264,45 +1265,34 @@
           <w:color w:val="222222"/>
           <w:shd w:val="clear" w:color="auto" w:fill="FFFFFF"/>
         </w:rPr>
-        <w:t xml:space="preserve">do not abuse this free </w:t>
-      </w:r>
-      <w:proofErr w:type="gramStart"/>
+        <w:t>do not abuse this free service </w:t>
+      </w:r>
       <w:r>
         <w:rPr>
           <w:rFonts w:ascii="Calibri" w:eastAsia="Times New Roman" w:hAnsi="Calibri" w:cs="Times New Roman"/>
           <w:color w:val="222222"/>
           <w:shd w:val="clear" w:color="auto" w:fill="FFFFFF"/>
         </w:rPr>
-        <w:t>service </w:t>
-      </w:r>
-      <w:r>
-        <w:rPr>
-          <w:rFonts w:ascii="Calibri" w:eastAsia="Times New Roman" w:hAnsi="Calibri" w:cs="Times New Roman"/>
+        <w:t xml:space="preserve">. Your goal is to extract value of </w:t>
+      </w:r>
+      <w:r>
+        <w:rPr>
+          <w:rFonts w:ascii="Calibri" w:eastAsia="Times New Roman" w:hAnsi="Calibri" w:cs="Times New Roman"/>
+          <w:b/>
           <w:color w:val="222222"/>
           <w:shd w:val="clear" w:color="auto" w:fill="FFFFFF"/>
         </w:rPr>
-        <w:t>.</w:t>
-      </w:r>
-      <w:proofErr w:type="gramEnd"/>
-      <w:r>
-        <w:rPr>
-          <w:rFonts w:ascii="Calibri" w:eastAsia="Times New Roman" w:hAnsi="Calibri" w:cs="Times New Roman"/>
+        <w:t>conversion</w:t>
+      </w:r>
+      <w:r>
+        <w:rPr>
+          <w:rFonts w:ascii="Calibri" w:eastAsia="Times New Roman" w:hAnsi="Calibri" w:cs="Times New Roman"/>
+          <w:b/>
           <w:color w:val="222222"/>
           <w:shd w:val="clear" w:color="auto" w:fill="FFFFFF"/>
         </w:rPr>
-        <w:t xml:space="preserve"> Your goal is to extract value of </w:t>
-      </w:r>
-      <w:proofErr w:type="spellStart"/>
-      <w:r>
-        <w:rPr>
-          <w:rFonts w:ascii="Calibri" w:eastAsia="Times New Roman" w:hAnsi="Calibri" w:cs="Times New Roman"/>
-          <w:b/>
-          <w:color w:val="222222"/>
-          <w:shd w:val="clear" w:color="auto" w:fill="FFFFFF"/>
-        </w:rPr>
-        <w:t>convertion_rate</w:t>
-      </w:r>
-      <w:proofErr w:type="spellEnd"/>
+        <w:t>_rate</w:t>
+      </w:r>
       <w:r>
         <w:rPr>
           <w:rFonts w:ascii="Calibri" w:eastAsia="Times New Roman" w:hAnsi="Calibri" w:cs="Times New Roman"/>
@@ -1464,8 +1454,6 @@
         </w:rPr>
         <w:t xml:space="preserve">Implement storage and display of quotes through a global list </w:t>
       </w:r>
-      <w:proofErr w:type="spellStart"/>
-      <w:proofErr w:type="gramStart"/>
       <w:r>
         <w:rPr>
           <w:rFonts w:ascii="Courier" w:eastAsia="Times New Roman" w:hAnsi="Courier" w:cs="Times New Roman"/>
@@ -1499,19 +1487,8 @@
           <w:color w:val="24292E"/>
           <w:shd w:val="clear" w:color="auto" w:fill="FFFFFF"/>
         </w:rPr>
-        <w:t>quote</w:t>
-      </w:r>
-      <w:proofErr w:type="gramEnd"/>
-      <w:r>
-        <w:rPr>
-          <w:rFonts w:ascii="Courier" w:eastAsia="Times New Roman" w:hAnsi="Courier" w:cs="Times New Roman"/>
-          <w:b/>
-          <w:color w:val="24292E"/>
-          <w:shd w:val="clear" w:color="auto" w:fill="FFFFFF"/>
-        </w:rPr>
-        <w:t>_list</w:t>
-      </w:r>
-      <w:proofErr w:type="spellEnd"/>
+        <w:t>quote_list</w:t>
+      </w:r>
       <w:r>
         <w:rPr>
           <w:rFonts w:ascii="Courier" w:eastAsia="Times New Roman" w:hAnsi="Courier" w:cs="Times New Roman"/>
@@ -1643,25 +1620,59 @@
           <w:rFonts w:ascii="Courier" w:hAnsi="Courier" w:cs="Andale Mono"/>
           <w:b/>
         </w:rPr>
-        <w:t>tests/</w:t>
-      </w:r>
-      <w:proofErr w:type="spellStart"/>
-      <w:r>
+        <w:t>tests/currency_exchange_tests</w:t>
+      </w:r>
+    </w:p>
+    <w:p>
+      <w:pPr>
+        <w:pStyle w:val="ListParagraph"/>
         <w:rPr>
           <w:rFonts w:ascii="Courier" w:hAnsi="Courier" w:cs="Andale Mono"/>
-          <w:b/>
-        </w:rPr>
-        <w:t>currency_exchange_tests</w:t>
-      </w:r>
-      <w:proofErr w:type="spellEnd"/>
+        </w:rPr>
+      </w:pPr>
     </w:p>
     <w:p>
       <w:pPr>
         <w:pStyle w:val="ListParagraph"/>
         <w:rPr>
+          <w:rFonts w:ascii="Calibri" w:hAnsi="Calibri" w:cs="Andale Mono"/>
+        </w:rPr>
+      </w:pPr>
+      <w:r>
+        <w:rPr>
+          <w:rFonts w:ascii="Calibri" w:hAnsi="Calibri" w:cs="Andale Mono"/>
+        </w:rPr>
+        <w:t xml:space="preserve">to </w:t>
+      </w:r>
+      <w:r>
+        <w:rPr>
+          <w:rFonts w:ascii="Calibri" w:hAnsi="Calibri" w:cs="Andale Mono"/>
+        </w:rPr>
+        <w:t>run all tests:</w:t>
+      </w:r>
+    </w:p>
+    <w:p>
+      <w:pPr>
+        <w:pStyle w:val="ListParagraph"/>
+        <w:rPr>
           <w:rFonts w:ascii="Courier" w:hAnsi="Courier" w:cs="Andale Mono"/>
-        </w:rPr>
-      </w:pPr>
+          <w:b/>
+        </w:rPr>
+      </w:pPr>
+      <w:r>
+        <w:rPr>
+          <w:rFonts w:ascii="Courier" w:hAnsi="Courier" w:cs="Andale Mono"/>
+          <w:b/>
+        </w:rPr>
+        <w:t>python -m unittest tests.currency_exchange_tests</w:t>
+      </w:r>
+      <w:r>
+        <w:rPr>
+          <w:rFonts w:ascii="Courier" w:hAnsi="Courier" w:cs="Andale Mono"/>
+          <w:b/>
+        </w:rPr>
+        <w:t xml:space="preserve"> </w:t>
+      </w:r>
     </w:p>
     <w:p>
       <w:pPr>
@@ -1670,17 +1681,25 @@
           <w:rFonts w:ascii="Calibri" w:hAnsi="Calibri" w:cs="Andale Mono"/>
         </w:rPr>
       </w:pPr>
-      <w:r>
+    </w:p>
+    <w:p>
+      <w:pPr>
+        <w:pStyle w:val="ListParagraph"/>
         <w:rPr>
           <w:rFonts w:ascii="Calibri" w:hAnsi="Calibri" w:cs="Andale Mono"/>
         </w:rPr>
+      </w:pPr>
+      <w:r>
+        <w:rPr>
+          <w:rFonts w:ascii="Calibri" w:hAnsi="Calibri" w:cs="Andale Mono"/>
+        </w:rPr>
         <w:t xml:space="preserve">to </w:t>
       </w:r>
       <w:r>
         <w:rPr>
           <w:rFonts w:ascii="Calibri" w:hAnsi="Calibri" w:cs="Andale Mono"/>
         </w:rPr>
-        <w:t>run all tests:</w:t>
+        <w:t xml:space="preserve">run group of tests: </w:t>
       </w:r>
     </w:p>
     <w:p>
@@ -1696,127 +1715,22 @@
           <w:rFonts w:ascii="Courier" w:hAnsi="Courier" w:cs="Andale Mono"/>
           <w:b/>
         </w:rPr>
-        <w:t xml:space="preserve">python -m </w:t>
-      </w:r>
-      <w:proofErr w:type="spellStart"/>
+        <w:t>python -m unittest tests.currency_exchange_tests.Test</w:t>
+      </w:r>
       <w:r>
         <w:rPr>
           <w:rFonts w:ascii="Courier" w:hAnsi="Courier" w:cs="Andale Mono"/>
           <w:b/>
         </w:rPr>
-        <w:t>unittest</w:t>
-      </w:r>
-      <w:proofErr w:type="spellEnd"/>
+        <w:t>Conversion</w:t>
+      </w:r>
       <w:r>
         <w:rPr>
           <w:rFonts w:ascii="Courier" w:hAnsi="Courier" w:cs="Andale Mono"/>
           <w:b/>
         </w:rPr>
-        <w:t xml:space="preserve"> </w:t>
-      </w:r>
-      <w:proofErr w:type="spellStart"/>
-      <w:proofErr w:type="gramStart"/>
-      <w:r>
-        <w:rPr>
-          <w:rFonts w:ascii="Courier" w:hAnsi="Courier" w:cs="Andale Mono"/>
-          <w:b/>
-        </w:rPr>
-        <w:t>tests.currency</w:t>
-      </w:r>
-      <w:proofErr w:type="gramEnd"/>
-      <w:r>
-        <w:rPr>
-          <w:rFonts w:ascii="Courier" w:hAnsi="Courier" w:cs="Andale Mono"/>
-          <w:b/>
-        </w:rPr>
-        <w:t>_exchange_tests</w:t>
-      </w:r>
-      <w:proofErr w:type="spellEnd"/>
-      <w:r>
-        <w:rPr>
-          <w:rFonts w:ascii="Courier" w:hAnsi="Courier" w:cs="Andale Mono"/>
-          <w:b/>
-        </w:rPr>
-        <w:t xml:space="preserve"> </w:t>
-      </w:r>
-    </w:p>
-    <w:p>
-      <w:pPr>
-        <w:pStyle w:val="ListParagraph"/>
-        <w:rPr>
-          <w:rFonts w:ascii="Calibri" w:hAnsi="Calibri" w:cs="Andale Mono"/>
-        </w:rPr>
-      </w:pPr>
-    </w:p>
-    <w:p>
-      <w:pPr>
-        <w:pStyle w:val="ListParagraph"/>
-        <w:rPr>
-          <w:rFonts w:ascii="Calibri" w:hAnsi="Calibri" w:cs="Andale Mono"/>
-        </w:rPr>
-      </w:pPr>
-      <w:r>
-        <w:rPr>
-          <w:rFonts w:ascii="Calibri" w:hAnsi="Calibri" w:cs="Andale Mono"/>
-        </w:rPr>
-        <w:t xml:space="preserve">to </w:t>
-      </w:r>
-      <w:r>
-        <w:rPr>
-          <w:rFonts w:ascii="Calibri" w:hAnsi="Calibri" w:cs="Andale Mono"/>
-        </w:rPr>
-        <w:t xml:space="preserve">run group of tests: </w:t>
-      </w:r>
-    </w:p>
-    <w:p>
-      <w:pPr>
-        <w:pStyle w:val="ListParagraph"/>
-        <w:rPr>
-          <w:rFonts w:ascii="Courier" w:hAnsi="Courier" w:cs="Andale Mono"/>
-          <w:b/>
-        </w:rPr>
-      </w:pPr>
-      <w:r>
-        <w:rPr>
-          <w:rFonts w:ascii="Courier" w:hAnsi="Courier" w:cs="Andale Mono"/>
-          <w:b/>
-        </w:rPr>
-        <w:t xml:space="preserve">python -m </w:t>
-      </w:r>
-      <w:proofErr w:type="spellStart"/>
-      <w:r>
-        <w:rPr>
-          <w:rFonts w:ascii="Courier" w:hAnsi="Courier" w:cs="Andale Mono"/>
-          <w:b/>
-        </w:rPr>
-        <w:t>unittest</w:t>
-      </w:r>
-      <w:proofErr w:type="spellEnd"/>
-      <w:r>
-        <w:rPr>
-          <w:rFonts w:ascii="Courier" w:hAnsi="Courier" w:cs="Andale Mono"/>
-          <w:b/>
-        </w:rPr>
-        <w:t xml:space="preserve"> </w:t>
-      </w:r>
-      <w:proofErr w:type="spellStart"/>
-      <w:proofErr w:type="gramStart"/>
-      <w:r>
-        <w:rPr>
-          <w:rFonts w:ascii="Courier" w:hAnsi="Courier" w:cs="Andale Mono"/>
-          <w:b/>
-        </w:rPr>
-        <w:t>tests.currency</w:t>
-      </w:r>
-      <w:proofErr w:type="gramEnd"/>
-      <w:r>
-        <w:rPr>
-          <w:rFonts w:ascii="Courier" w:hAnsi="Courier" w:cs="Andale Mono"/>
-          <w:b/>
-        </w:rPr>
-        <w:t>_exchange_tests.TestConvertionMethods</w:t>
-      </w:r>
-      <w:proofErr w:type="spellEnd"/>
+        <w:t>Methods</w:t>
+      </w:r>
       <w:r>
         <w:rPr>
           <w:rFonts w:ascii="Courier" w:hAnsi="Courier" w:cs="Andale Mono"/>
@@ -1847,15 +1761,7 @@
           <w:rFonts w:ascii="Courier" w:hAnsi="Courier"/>
           <w:b/>
         </w:rPr>
-        <w:t>try–</w:t>
-      </w:r>
-      <w:proofErr w:type="gramStart"/>
-      <w:r>
-        <w:rPr>
-          <w:rFonts w:ascii="Courier" w:hAnsi="Courier"/>
-          <w:b/>
-        </w:rPr>
-        <w:t>except</w:t>
+        <w:t>try–except</w:t>
       </w:r>
       <w:r>
         <w:rPr>
@@ -1863,7 +1769,6 @@
         </w:rPr>
         <w:t xml:space="preserve">  clauses</w:t>
       </w:r>
-      <w:proofErr w:type="gramEnd"/>
       <w:r>
         <w:rPr>
           <w:rFonts w:ascii="Calibri" w:hAnsi="Calibri"/>
@@ -1924,6 +1829,7 @@
     </w:p>
     <w:p>
       <w:pPr>
+        <w:outlineLvl w:val="0"/>
         <w:rPr>
           <w:rFonts w:ascii="Calibri" w:hAnsi="Calibri"/>
           <w:b/>
@@ -2020,7 +1926,6 @@
                 <w:b/>
               </w:rPr>
             </w:pPr>
-            <w:proofErr w:type="spellStart"/>
             <w:r>
               <w:rPr>
                 <w:rFonts w:ascii="Courier" w:hAnsi="Courier"/>
@@ -2028,7 +1933,6 @@
               </w:rPr>
               <w:t>currency_from</w:t>
             </w:r>
-            <w:proofErr w:type="spellEnd"/>
           </w:p>
         </w:tc>
         <w:tc>
@@ -2042,7 +1946,6 @@
                 <w:b/>
               </w:rPr>
             </w:pPr>
-            <w:proofErr w:type="spellStart"/>
             <w:r>
               <w:rPr>
                 <w:rFonts w:ascii="Courier" w:hAnsi="Courier"/>
@@ -2050,7 +1953,6 @@
               </w:rPr>
               <w:t>currency_to</w:t>
             </w:r>
-            <w:proofErr w:type="spellEnd"/>
           </w:p>
         </w:tc>
         <w:tc>
@@ -2084,15 +1986,20 @@
                 <w:b/>
               </w:rPr>
             </w:pPr>
-            <w:proofErr w:type="spellStart"/>
             <w:r>
               <w:rPr>
                 <w:rFonts w:ascii="Courier" w:hAnsi="Courier"/>
                 <w:b/>
               </w:rPr>
-              <w:t>convertion_rate</w:t>
+              <w:t>conversion</w:t>
             </w:r>
-            <w:proofErr w:type="spellEnd"/>
+            <w:r>
+              <w:rPr>
+                <w:rFonts w:ascii="Courier" w:hAnsi="Courier"/>
+                <w:b/>
+              </w:rPr>
+              <w:t>_rate</w:t>
+            </w:r>
           </w:p>
         </w:tc>
       </w:tr>
@@ -3529,6 +3436,7 @@
     </w:p>
     <w:p>
       <w:pPr>
+        <w:outlineLvl w:val="0"/>
         <w:rPr>
           <w:rFonts w:ascii="Calibri" w:hAnsi="Calibri"/>
           <w:b/>
@@ -3557,988 +3465,541 @@
           <w:szCs w:val="20"/>
         </w:rPr>
       </w:pPr>
-      <w:proofErr w:type="gramStart"/>
-      <w:r>
-        <w:rPr>
-          <w:rFonts w:ascii="Courier" w:hAnsi="Courier"/>
-          <w:sz w:val="20"/>
-          <w:szCs w:val="20"/>
-        </w:rPr>
-        <w:t>LAPIN:currency</w:t>
-      </w:r>
-      <w:proofErr w:type="gramEnd"/>
-      <w:r>
-        <w:rPr>
-          <w:rFonts w:ascii="Courier" w:hAnsi="Courier"/>
-          <w:sz w:val="20"/>
-          <w:szCs w:val="20"/>
-        </w:rPr>
-        <w:t>-exchage-service-lab1-solution sab$ python3 app.py 2&gt;log</w:t>
-      </w:r>
-    </w:p>
-    <w:p>
-      <w:pPr>
-        <w:rPr>
-          <w:rFonts w:ascii="Courier" w:hAnsi="Courier"/>
-          <w:sz w:val="20"/>
-          <w:szCs w:val="20"/>
-        </w:rPr>
-      </w:pPr>
-      <w:r>
-        <w:rPr>
-          <w:rFonts w:ascii="Courier" w:hAnsi="Courier"/>
-          <w:sz w:val="20"/>
-          <w:szCs w:val="20"/>
-        </w:rPr>
-        <w:t xml:space="preserve">Enter the amount to </w:t>
-      </w:r>
-      <w:proofErr w:type="gramStart"/>
-      <w:r>
-        <w:rPr>
-          <w:rFonts w:ascii="Courier" w:hAnsi="Courier"/>
-          <w:sz w:val="20"/>
-          <w:szCs w:val="20"/>
-        </w:rPr>
-        <w:t>convert  &gt;</w:t>
-      </w:r>
-      <w:proofErr w:type="gramEnd"/>
-      <w:r>
-        <w:rPr>
-          <w:rFonts w:ascii="Courier" w:hAnsi="Courier"/>
-          <w:sz w:val="20"/>
-          <w:szCs w:val="20"/>
-        </w:rPr>
-        <w:t xml:space="preserve"> 10.10</w:t>
-      </w:r>
-    </w:p>
-    <w:p>
-      <w:pPr>
-        <w:rPr>
-          <w:rFonts w:ascii="Courier" w:hAnsi="Courier"/>
-          <w:sz w:val="20"/>
-          <w:szCs w:val="20"/>
-        </w:rPr>
-      </w:pPr>
-      <w:r>
-        <w:rPr>
-          <w:rFonts w:ascii="Courier" w:hAnsi="Courier"/>
-          <w:sz w:val="20"/>
-          <w:szCs w:val="20"/>
-        </w:rPr>
-        <w:t xml:space="preserve">Enter the currency code to convert </w:t>
-      </w:r>
-      <w:proofErr w:type="gramStart"/>
-      <w:r>
-        <w:rPr>
-          <w:rFonts w:ascii="Courier" w:hAnsi="Courier"/>
-          <w:sz w:val="20"/>
-          <w:szCs w:val="20"/>
-        </w:rPr>
-        <w:t>from,  a</w:t>
-      </w:r>
-      <w:proofErr w:type="gramEnd"/>
-      <w:r>
-        <w:rPr>
-          <w:rFonts w:ascii="Courier" w:hAnsi="Courier"/>
-          <w:sz w:val="20"/>
-          <w:szCs w:val="20"/>
-        </w:rPr>
-        <w:t xml:space="preserve"> 3-character string &gt; USD</w:t>
-      </w:r>
-    </w:p>
-    <w:p>
-      <w:pPr>
-        <w:rPr>
-          <w:rFonts w:ascii="Courier" w:hAnsi="Courier"/>
-          <w:sz w:val="20"/>
-          <w:szCs w:val="20"/>
-        </w:rPr>
-      </w:pPr>
-      <w:r>
-        <w:rPr>
-          <w:rFonts w:ascii="Courier" w:hAnsi="Courier"/>
-          <w:sz w:val="20"/>
-          <w:szCs w:val="20"/>
-        </w:rPr>
-        <w:t xml:space="preserve">Enter the currency code to convert </w:t>
-      </w:r>
-      <w:proofErr w:type="gramStart"/>
-      <w:r>
-        <w:rPr>
-          <w:rFonts w:ascii="Courier" w:hAnsi="Courier"/>
-          <w:sz w:val="20"/>
-          <w:szCs w:val="20"/>
-        </w:rPr>
-        <w:t>to,  a</w:t>
-      </w:r>
-      <w:proofErr w:type="gramEnd"/>
-      <w:r>
-        <w:rPr>
-          <w:rFonts w:ascii="Courier" w:hAnsi="Courier"/>
-          <w:sz w:val="20"/>
-          <w:szCs w:val="20"/>
-        </w:rPr>
-        <w:t xml:space="preserve"> 3-character string &gt; EUR</w:t>
-      </w:r>
-    </w:p>
-    <w:p>
-      <w:pPr>
-        <w:rPr>
-          <w:rFonts w:ascii="Courier" w:hAnsi="Courier"/>
-          <w:sz w:val="20"/>
-          <w:szCs w:val="20"/>
-        </w:rPr>
-      </w:pPr>
-      <w:proofErr w:type="gramStart"/>
-      <w:r>
-        <w:rPr>
-          <w:rFonts w:ascii="Courier" w:hAnsi="Courier"/>
-          <w:sz w:val="20"/>
-          <w:szCs w:val="20"/>
-        </w:rPr>
-        <w:t>{ "</w:t>
-      </w:r>
-      <w:proofErr w:type="gramEnd"/>
-      <w:r>
-        <w:rPr>
-          <w:rFonts w:ascii="Courier" w:hAnsi="Courier"/>
-          <w:sz w:val="20"/>
-          <w:szCs w:val="20"/>
-        </w:rPr>
-        <w:t>success" : true, "error" : "", "source" : "{"amount" : "10.10 ", "currency" : "USD"}", "target" : "{"amount" : "12.44 ", "currency" : "EUR"}" }</w:t>
-      </w:r>
-    </w:p>
-    <w:p>
-      <w:pPr>
-        <w:rPr>
-          <w:rFonts w:ascii="Courier" w:hAnsi="Courier"/>
-          <w:sz w:val="20"/>
-          <w:szCs w:val="20"/>
-        </w:rPr>
-      </w:pPr>
-      <w:proofErr w:type="gramStart"/>
-      <w:r>
-        <w:rPr>
-          <w:rFonts w:ascii="Courier" w:hAnsi="Courier"/>
-          <w:sz w:val="20"/>
-          <w:szCs w:val="20"/>
-        </w:rPr>
-        <w:t>LAPIN:currency</w:t>
-      </w:r>
-      <w:proofErr w:type="gramEnd"/>
-      <w:r>
-        <w:rPr>
-          <w:rFonts w:ascii="Courier" w:hAnsi="Courier"/>
-          <w:sz w:val="20"/>
-          <w:szCs w:val="20"/>
-        </w:rPr>
-        <w:t>-exchage-service-lab1-solution sab$ python3 app.py 2&gt;&gt;log</w:t>
-      </w:r>
-    </w:p>
-    <w:p>
-      <w:pPr>
-        <w:rPr>
-          <w:rFonts w:ascii="Courier" w:hAnsi="Courier"/>
-          <w:sz w:val="20"/>
-          <w:szCs w:val="20"/>
-        </w:rPr>
-      </w:pPr>
-      <w:r>
-        <w:rPr>
-          <w:rFonts w:ascii="Courier" w:hAnsi="Courier"/>
-          <w:sz w:val="20"/>
-          <w:szCs w:val="20"/>
-        </w:rPr>
-        <w:t xml:space="preserve">Enter the amount to </w:t>
-      </w:r>
-      <w:proofErr w:type="gramStart"/>
-      <w:r>
-        <w:rPr>
-          <w:rFonts w:ascii="Courier" w:hAnsi="Courier"/>
-          <w:sz w:val="20"/>
-          <w:szCs w:val="20"/>
-        </w:rPr>
-        <w:t>convert  &gt;</w:t>
-      </w:r>
-      <w:proofErr w:type="gramEnd"/>
-      <w:r>
-        <w:rPr>
-          <w:rFonts w:ascii="Courier" w:hAnsi="Courier"/>
-          <w:sz w:val="20"/>
-          <w:szCs w:val="20"/>
-        </w:rPr>
-        <w:t xml:space="preserve"> 10.10</w:t>
-      </w:r>
-    </w:p>
-    <w:p>
-      <w:pPr>
-        <w:rPr>
-          <w:rFonts w:ascii="Courier" w:hAnsi="Courier"/>
-          <w:sz w:val="20"/>
-          <w:szCs w:val="20"/>
-        </w:rPr>
-      </w:pPr>
-      <w:r>
-        <w:rPr>
-          <w:rFonts w:ascii="Courier" w:hAnsi="Courier"/>
-          <w:sz w:val="20"/>
-          <w:szCs w:val="20"/>
-        </w:rPr>
-        <w:t xml:space="preserve">Enter the currency code to convert </w:t>
-      </w:r>
-      <w:proofErr w:type="gramStart"/>
-      <w:r>
-        <w:rPr>
-          <w:rFonts w:ascii="Courier" w:hAnsi="Courier"/>
-          <w:sz w:val="20"/>
-          <w:szCs w:val="20"/>
-        </w:rPr>
-        <w:t>from,  a</w:t>
-      </w:r>
-      <w:proofErr w:type="gramEnd"/>
-      <w:r>
-        <w:rPr>
-          <w:rFonts w:ascii="Courier" w:hAnsi="Courier"/>
-          <w:sz w:val="20"/>
-          <w:szCs w:val="20"/>
-        </w:rPr>
-        <w:t xml:space="preserve"> 3-character string &gt; USD</w:t>
-      </w:r>
-    </w:p>
-    <w:p>
-      <w:pPr>
-        <w:rPr>
-          <w:rFonts w:ascii="Courier" w:hAnsi="Courier"/>
-          <w:sz w:val="20"/>
-          <w:szCs w:val="20"/>
-        </w:rPr>
-      </w:pPr>
-      <w:r>
-        <w:rPr>
-          <w:rFonts w:ascii="Courier" w:hAnsi="Courier"/>
-          <w:sz w:val="20"/>
-          <w:szCs w:val="20"/>
-        </w:rPr>
-        <w:t xml:space="preserve">Enter the currency code to convert </w:t>
-      </w:r>
-      <w:proofErr w:type="gramStart"/>
-      <w:r>
-        <w:rPr>
-          <w:rFonts w:ascii="Courier" w:hAnsi="Courier"/>
-          <w:sz w:val="20"/>
-          <w:szCs w:val="20"/>
-        </w:rPr>
-        <w:t>to,  a</w:t>
-      </w:r>
-      <w:proofErr w:type="gramEnd"/>
-      <w:r>
-        <w:rPr>
-          <w:rFonts w:ascii="Courier" w:hAnsi="Courier"/>
-          <w:sz w:val="20"/>
-          <w:szCs w:val="20"/>
-        </w:rPr>
-        <w:t xml:space="preserve"> 3-character string &gt; GBP</w:t>
-      </w:r>
-    </w:p>
-    <w:p>
-      <w:pPr>
-        <w:rPr>
-          <w:rFonts w:ascii="Courier" w:hAnsi="Courier"/>
-          <w:sz w:val="20"/>
-          <w:szCs w:val="20"/>
-        </w:rPr>
-      </w:pPr>
-      <w:proofErr w:type="gramStart"/>
-      <w:r>
-        <w:rPr>
-          <w:rFonts w:ascii="Courier" w:hAnsi="Courier"/>
-          <w:sz w:val="20"/>
-          <w:szCs w:val="20"/>
-        </w:rPr>
-        <w:t>{ "</w:t>
-      </w:r>
-      <w:proofErr w:type="gramEnd"/>
-      <w:r>
-        <w:rPr>
-          <w:rFonts w:ascii="Courier" w:hAnsi="Courier"/>
-          <w:sz w:val="20"/>
-          <w:szCs w:val="20"/>
-        </w:rPr>
-        <w:t>success" : true, "error" : "", "source" : "{"amount" : "10.10 ", "currency" : "USD"}", "target" : "{"amount" : "12.09 ", "currency" : "GBP"}" }</w:t>
-      </w:r>
-    </w:p>
-    <w:p>
-      <w:pPr>
-        <w:rPr>
-          <w:rFonts w:ascii="Courier" w:hAnsi="Courier"/>
-          <w:sz w:val="20"/>
-          <w:szCs w:val="20"/>
-        </w:rPr>
-      </w:pPr>
-      <w:proofErr w:type="gramStart"/>
-      <w:r>
-        <w:rPr>
-          <w:rFonts w:ascii="Courier" w:hAnsi="Courier"/>
-          <w:sz w:val="20"/>
-          <w:szCs w:val="20"/>
-        </w:rPr>
-        <w:t>LAPIN:currency</w:t>
-      </w:r>
-      <w:proofErr w:type="gramEnd"/>
-      <w:r>
-        <w:rPr>
-          <w:rFonts w:ascii="Courier" w:hAnsi="Courier"/>
-          <w:sz w:val="20"/>
-          <w:szCs w:val="20"/>
-        </w:rPr>
-        <w:t>-exchage-service-lab1-solution sab$ python3 app.py 2&gt;&gt;log</w:t>
-      </w:r>
-    </w:p>
-    <w:p>
-      <w:pPr>
-        <w:rPr>
-          <w:rFonts w:ascii="Courier" w:hAnsi="Courier"/>
-          <w:sz w:val="20"/>
-          <w:szCs w:val="20"/>
-        </w:rPr>
-      </w:pPr>
-      <w:r>
-        <w:rPr>
-          <w:rFonts w:ascii="Courier" w:hAnsi="Courier"/>
-          <w:sz w:val="20"/>
-          <w:szCs w:val="20"/>
-        </w:rPr>
-        <w:t xml:space="preserve">Enter the amount to </w:t>
-      </w:r>
-      <w:proofErr w:type="gramStart"/>
-      <w:r>
-        <w:rPr>
-          <w:rFonts w:ascii="Courier" w:hAnsi="Courier"/>
-          <w:sz w:val="20"/>
-          <w:szCs w:val="20"/>
-        </w:rPr>
-        <w:t>convert  &gt;</w:t>
-      </w:r>
-      <w:proofErr w:type="gramEnd"/>
-      <w:r>
-        <w:rPr>
-          <w:rFonts w:ascii="Courier" w:hAnsi="Courier"/>
-          <w:sz w:val="20"/>
-          <w:szCs w:val="20"/>
-        </w:rPr>
-        <w:t xml:space="preserve"> 12.12</w:t>
-      </w:r>
-    </w:p>
-    <w:p>
-      <w:pPr>
-        <w:rPr>
-          <w:rFonts w:ascii="Courier" w:hAnsi="Courier"/>
-          <w:sz w:val="20"/>
-          <w:szCs w:val="20"/>
-        </w:rPr>
-      </w:pPr>
-      <w:r>
-        <w:rPr>
-          <w:rFonts w:ascii="Courier" w:hAnsi="Courier"/>
-          <w:sz w:val="20"/>
-          <w:szCs w:val="20"/>
-        </w:rPr>
-        <w:t xml:space="preserve">Enter the currency code to convert </w:t>
-      </w:r>
-      <w:proofErr w:type="gramStart"/>
-      <w:r>
-        <w:rPr>
-          <w:rFonts w:ascii="Courier" w:hAnsi="Courier"/>
-          <w:sz w:val="20"/>
-          <w:szCs w:val="20"/>
-        </w:rPr>
-        <w:t>from,  a</w:t>
-      </w:r>
-      <w:proofErr w:type="gramEnd"/>
-      <w:r>
-        <w:rPr>
-          <w:rFonts w:ascii="Courier" w:hAnsi="Courier"/>
-          <w:sz w:val="20"/>
-          <w:szCs w:val="20"/>
-        </w:rPr>
-        <w:t xml:space="preserve"> 3-character string &gt; GBP</w:t>
-      </w:r>
-    </w:p>
-    <w:p>
-      <w:pPr>
-        <w:rPr>
-          <w:rFonts w:ascii="Courier" w:hAnsi="Courier"/>
-          <w:sz w:val="20"/>
-          <w:szCs w:val="20"/>
-        </w:rPr>
-      </w:pPr>
-      <w:r>
-        <w:rPr>
-          <w:rFonts w:ascii="Courier" w:hAnsi="Courier"/>
-          <w:sz w:val="20"/>
-          <w:szCs w:val="20"/>
-        </w:rPr>
-        <w:t xml:space="preserve">Enter the currency code to convert </w:t>
-      </w:r>
-      <w:proofErr w:type="gramStart"/>
-      <w:r>
-        <w:rPr>
-          <w:rFonts w:ascii="Courier" w:hAnsi="Courier"/>
-          <w:sz w:val="20"/>
-          <w:szCs w:val="20"/>
-        </w:rPr>
-        <w:t>to,  a</w:t>
-      </w:r>
-      <w:proofErr w:type="gramEnd"/>
-      <w:r>
-        <w:rPr>
-          <w:rFonts w:ascii="Courier" w:hAnsi="Courier"/>
-          <w:sz w:val="20"/>
-          <w:szCs w:val="20"/>
-        </w:rPr>
-        <w:t xml:space="preserve"> 3-character string &gt; AUD</w:t>
-      </w:r>
-    </w:p>
-    <w:p>
-      <w:pPr>
-        <w:rPr>
-          <w:rFonts w:ascii="Courier" w:hAnsi="Courier"/>
-          <w:sz w:val="20"/>
-          <w:szCs w:val="20"/>
-        </w:rPr>
-      </w:pPr>
-      <w:proofErr w:type="gramStart"/>
-      <w:r>
-        <w:rPr>
-          <w:rFonts w:ascii="Courier" w:hAnsi="Courier"/>
-          <w:sz w:val="20"/>
-          <w:szCs w:val="20"/>
-        </w:rPr>
-        <w:t>{ "</w:t>
-      </w:r>
-      <w:proofErr w:type="gramEnd"/>
-      <w:r>
-        <w:rPr>
-          <w:rFonts w:ascii="Courier" w:hAnsi="Courier"/>
-          <w:sz w:val="20"/>
-          <w:szCs w:val="20"/>
-        </w:rPr>
-        <w:t>success" : true, "error" : "", "source" : "{"amount" : "12.12 ", "currency" : "GBP"}", "target" : "{"amount" : "13.24 ", "currency" : "AUD"}" }</w:t>
-      </w:r>
-    </w:p>
-    <w:p>
-      <w:pPr>
-        <w:rPr>
-          <w:rFonts w:ascii="Courier" w:hAnsi="Courier"/>
-          <w:sz w:val="20"/>
-          <w:szCs w:val="20"/>
-        </w:rPr>
-      </w:pPr>
-      <w:proofErr w:type="gramStart"/>
-      <w:r>
-        <w:rPr>
-          <w:rFonts w:ascii="Courier" w:hAnsi="Courier"/>
-          <w:sz w:val="20"/>
-          <w:szCs w:val="20"/>
-        </w:rPr>
-        <w:t>LAPIN:currency</w:t>
-      </w:r>
-      <w:proofErr w:type="gramEnd"/>
-      <w:r>
-        <w:rPr>
-          <w:rFonts w:ascii="Courier" w:hAnsi="Courier"/>
-          <w:sz w:val="20"/>
-          <w:szCs w:val="20"/>
-        </w:rPr>
-        <w:t>-exchage-service-lab1-solution sab$ python3 app.py 2&gt;&gt;log</w:t>
-      </w:r>
-    </w:p>
-    <w:p>
-      <w:pPr>
-        <w:rPr>
-          <w:rFonts w:ascii="Courier" w:hAnsi="Courier"/>
-          <w:sz w:val="20"/>
-          <w:szCs w:val="20"/>
-        </w:rPr>
-      </w:pPr>
-      <w:r>
-        <w:rPr>
-          <w:rFonts w:ascii="Courier" w:hAnsi="Courier"/>
-          <w:sz w:val="20"/>
-          <w:szCs w:val="20"/>
-        </w:rPr>
-        <w:t xml:space="preserve">Enter the amount to </w:t>
-      </w:r>
-      <w:proofErr w:type="gramStart"/>
-      <w:r>
-        <w:rPr>
-          <w:rFonts w:ascii="Courier" w:hAnsi="Courier"/>
-          <w:sz w:val="20"/>
-          <w:szCs w:val="20"/>
-        </w:rPr>
-        <w:t>convert  &gt;</w:t>
-      </w:r>
-      <w:proofErr w:type="gramEnd"/>
-      <w:r>
-        <w:rPr>
-          <w:rFonts w:ascii="Courier" w:hAnsi="Courier"/>
-          <w:sz w:val="20"/>
-          <w:szCs w:val="20"/>
-        </w:rPr>
-        <w:t xml:space="preserve"> 12.12</w:t>
-      </w:r>
-    </w:p>
-    <w:p>
-      <w:pPr>
-        <w:rPr>
-          <w:rFonts w:ascii="Courier" w:hAnsi="Courier"/>
-          <w:sz w:val="20"/>
-          <w:szCs w:val="20"/>
-        </w:rPr>
-      </w:pPr>
-      <w:r>
-        <w:rPr>
-          <w:rFonts w:ascii="Courier" w:hAnsi="Courier"/>
-          <w:sz w:val="20"/>
-          <w:szCs w:val="20"/>
-        </w:rPr>
-        <w:t xml:space="preserve">Enter the currency code to convert </w:t>
-      </w:r>
-      <w:proofErr w:type="gramStart"/>
-      <w:r>
-        <w:rPr>
-          <w:rFonts w:ascii="Courier" w:hAnsi="Courier"/>
-          <w:sz w:val="20"/>
-          <w:szCs w:val="20"/>
-        </w:rPr>
-        <w:t>from,  a</w:t>
-      </w:r>
-      <w:proofErr w:type="gramEnd"/>
-      <w:r>
-        <w:rPr>
-          <w:rFonts w:ascii="Courier" w:hAnsi="Courier"/>
-          <w:sz w:val="20"/>
-          <w:szCs w:val="20"/>
-        </w:rPr>
-        <w:t xml:space="preserve"> 3-character string &gt; EUR</w:t>
-      </w:r>
-    </w:p>
-    <w:p>
-      <w:pPr>
-        <w:rPr>
-          <w:rFonts w:ascii="Courier" w:hAnsi="Courier"/>
-          <w:sz w:val="20"/>
-          <w:szCs w:val="20"/>
-        </w:rPr>
-      </w:pPr>
-      <w:r>
-        <w:rPr>
-          <w:rFonts w:ascii="Courier" w:hAnsi="Courier"/>
-          <w:sz w:val="20"/>
-          <w:szCs w:val="20"/>
-        </w:rPr>
-        <w:t xml:space="preserve">Enter the currency code to convert </w:t>
-      </w:r>
-      <w:proofErr w:type="gramStart"/>
-      <w:r>
-        <w:rPr>
-          <w:rFonts w:ascii="Courier" w:hAnsi="Courier"/>
-          <w:sz w:val="20"/>
-          <w:szCs w:val="20"/>
-        </w:rPr>
-        <w:t>to,  a</w:t>
-      </w:r>
-      <w:proofErr w:type="gramEnd"/>
-      <w:r>
-        <w:rPr>
-          <w:rFonts w:ascii="Courier" w:hAnsi="Courier"/>
-          <w:sz w:val="20"/>
-          <w:szCs w:val="20"/>
-        </w:rPr>
-        <w:t xml:space="preserve"> 3-character string &gt; JPY</w:t>
-      </w:r>
-    </w:p>
-    <w:p>
-      <w:pPr>
-        <w:rPr>
-          <w:rFonts w:ascii="Courier" w:hAnsi="Courier"/>
-          <w:sz w:val="20"/>
-          <w:szCs w:val="20"/>
-        </w:rPr>
-      </w:pPr>
-      <w:proofErr w:type="gramStart"/>
-      <w:r>
-        <w:rPr>
-          <w:rFonts w:ascii="Courier" w:hAnsi="Courier"/>
-          <w:sz w:val="20"/>
-          <w:szCs w:val="20"/>
-        </w:rPr>
-        <w:t>{ "</w:t>
-      </w:r>
-      <w:proofErr w:type="gramEnd"/>
-      <w:r>
-        <w:rPr>
-          <w:rFonts w:ascii="Courier" w:hAnsi="Courier"/>
-          <w:sz w:val="20"/>
-          <w:szCs w:val="20"/>
-        </w:rPr>
-        <w:t>success" : true, "error" : "", "source" : "{"amount" : "12.12 ", "currency" : "EUR"}", "target" : "{"amount" : "11.30 ", "currency" : "JPY"}" }</w:t>
-      </w:r>
-    </w:p>
-    <w:p>
-      <w:pPr>
-        <w:rPr>
-          <w:rFonts w:ascii="Courier" w:hAnsi="Courier"/>
-          <w:sz w:val="20"/>
-          <w:szCs w:val="20"/>
-        </w:rPr>
-      </w:pPr>
-      <w:proofErr w:type="gramStart"/>
-      <w:r>
-        <w:rPr>
-          <w:rFonts w:ascii="Courier" w:hAnsi="Courier"/>
-          <w:sz w:val="20"/>
-          <w:szCs w:val="20"/>
-        </w:rPr>
-        <w:t>LAPIN:currency</w:t>
-      </w:r>
-      <w:proofErr w:type="gramEnd"/>
-      <w:r>
-        <w:rPr>
-          <w:rFonts w:ascii="Courier" w:hAnsi="Courier"/>
-          <w:sz w:val="20"/>
-          <w:szCs w:val="20"/>
-        </w:rPr>
-        <w:t>-exchage-service-lab1-solution sab$ python3 app.py 2&gt;&gt;log</w:t>
-      </w:r>
-    </w:p>
-    <w:p>
-      <w:pPr>
-        <w:rPr>
-          <w:rFonts w:ascii="Courier" w:hAnsi="Courier"/>
-          <w:sz w:val="20"/>
-          <w:szCs w:val="20"/>
-        </w:rPr>
-      </w:pPr>
-      <w:r>
-        <w:rPr>
-          <w:rFonts w:ascii="Courier" w:hAnsi="Courier"/>
-          <w:sz w:val="20"/>
-          <w:szCs w:val="20"/>
-        </w:rPr>
-        <w:t xml:space="preserve">Enter the amount to </w:t>
-      </w:r>
-      <w:proofErr w:type="gramStart"/>
-      <w:r>
-        <w:rPr>
-          <w:rFonts w:ascii="Courier" w:hAnsi="Courier"/>
-          <w:sz w:val="20"/>
-          <w:szCs w:val="20"/>
-        </w:rPr>
-        <w:t>convert  &gt;</w:t>
-      </w:r>
-      <w:proofErr w:type="gramEnd"/>
-      <w:r>
-        <w:rPr>
-          <w:rFonts w:ascii="Courier" w:hAnsi="Courier"/>
-          <w:sz w:val="20"/>
-          <w:szCs w:val="20"/>
-        </w:rPr>
-        <w:t xml:space="preserve"> 14.14</w:t>
-      </w:r>
-    </w:p>
-    <w:p>
-      <w:pPr>
-        <w:rPr>
-          <w:rFonts w:ascii="Courier" w:hAnsi="Courier"/>
-          <w:sz w:val="20"/>
-          <w:szCs w:val="20"/>
-        </w:rPr>
-      </w:pPr>
-      <w:r>
-        <w:rPr>
-          <w:rFonts w:ascii="Courier" w:hAnsi="Courier"/>
-          <w:sz w:val="20"/>
-          <w:szCs w:val="20"/>
-        </w:rPr>
-        <w:t xml:space="preserve">Enter the currency code to convert </w:t>
-      </w:r>
-      <w:proofErr w:type="gramStart"/>
-      <w:r>
-        <w:rPr>
-          <w:rFonts w:ascii="Courier" w:hAnsi="Courier"/>
-          <w:sz w:val="20"/>
-          <w:szCs w:val="20"/>
-        </w:rPr>
-        <w:t>from,  a</w:t>
-      </w:r>
-      <w:proofErr w:type="gramEnd"/>
-      <w:r>
-        <w:rPr>
-          <w:rFonts w:ascii="Courier" w:hAnsi="Courier"/>
-          <w:sz w:val="20"/>
-          <w:szCs w:val="20"/>
-        </w:rPr>
-        <w:t xml:space="preserve"> 3-character string &gt; EUR</w:t>
-      </w:r>
-    </w:p>
-    <w:p>
-      <w:pPr>
-        <w:rPr>
-          <w:rFonts w:ascii="Courier" w:hAnsi="Courier"/>
-          <w:sz w:val="20"/>
-          <w:szCs w:val="20"/>
-        </w:rPr>
-      </w:pPr>
-      <w:r>
-        <w:rPr>
-          <w:rFonts w:ascii="Courier" w:hAnsi="Courier"/>
-          <w:sz w:val="20"/>
-          <w:szCs w:val="20"/>
-        </w:rPr>
-        <w:t xml:space="preserve">Enter the currency code to convert </w:t>
-      </w:r>
-      <w:proofErr w:type="gramStart"/>
-      <w:r>
-        <w:rPr>
-          <w:rFonts w:ascii="Courier" w:hAnsi="Courier"/>
-          <w:sz w:val="20"/>
-          <w:szCs w:val="20"/>
-        </w:rPr>
-        <w:t>to,  a</w:t>
-      </w:r>
-      <w:proofErr w:type="gramEnd"/>
-      <w:r>
-        <w:rPr>
-          <w:rFonts w:ascii="Courier" w:hAnsi="Courier"/>
-          <w:sz w:val="20"/>
-          <w:szCs w:val="20"/>
-        </w:rPr>
-        <w:t xml:space="preserve"> 3-character string &gt; GBP</w:t>
-      </w:r>
-    </w:p>
-    <w:p>
-      <w:pPr>
-        <w:rPr>
-          <w:rFonts w:ascii="Courier" w:hAnsi="Courier"/>
-          <w:sz w:val="20"/>
-          <w:szCs w:val="20"/>
-        </w:rPr>
-      </w:pPr>
-      <w:proofErr w:type="gramStart"/>
-      <w:r>
-        <w:rPr>
-          <w:rFonts w:ascii="Courier" w:hAnsi="Courier"/>
-          <w:sz w:val="20"/>
-          <w:szCs w:val="20"/>
-        </w:rPr>
-        <w:t>{ "</w:t>
-      </w:r>
-      <w:proofErr w:type="gramEnd"/>
-      <w:r>
-        <w:rPr>
-          <w:rFonts w:ascii="Courier" w:hAnsi="Courier"/>
-          <w:sz w:val="20"/>
-          <w:szCs w:val="20"/>
-        </w:rPr>
-        <w:t>success" : true, "error" : "", "source" : "{"amount" : "14.14 ", "currency" : "EUR"}", "target" : "{"amount" : "13.74 ", "currency" : "GBP"}" }</w:t>
-      </w:r>
-    </w:p>
-    <w:p>
-      <w:pPr>
-        <w:rPr>
-          <w:rFonts w:ascii="Courier" w:hAnsi="Courier"/>
-          <w:sz w:val="20"/>
-          <w:szCs w:val="20"/>
-        </w:rPr>
-      </w:pPr>
-      <w:proofErr w:type="gramStart"/>
-      <w:r>
-        <w:rPr>
-          <w:rFonts w:ascii="Courier" w:hAnsi="Courier"/>
-          <w:sz w:val="20"/>
-          <w:szCs w:val="20"/>
-        </w:rPr>
-        <w:t>LAPIN:currency</w:t>
-      </w:r>
-      <w:proofErr w:type="gramEnd"/>
-      <w:r>
-        <w:rPr>
-          <w:rFonts w:ascii="Courier" w:hAnsi="Courier"/>
-          <w:sz w:val="20"/>
-          <w:szCs w:val="20"/>
-        </w:rPr>
-        <w:t>-exchage-service-lab1-solution sab$ python3 app.py 2&gt;&gt;log</w:t>
-      </w:r>
-    </w:p>
-    <w:p>
-      <w:pPr>
-        <w:rPr>
-          <w:rFonts w:ascii="Courier" w:hAnsi="Courier"/>
-          <w:sz w:val="20"/>
-          <w:szCs w:val="20"/>
-        </w:rPr>
-      </w:pPr>
-      <w:r>
-        <w:rPr>
-          <w:rFonts w:ascii="Courier" w:hAnsi="Courier"/>
-          <w:sz w:val="20"/>
-          <w:szCs w:val="20"/>
-        </w:rPr>
-        <w:t xml:space="preserve">Enter the amount to </w:t>
-      </w:r>
-      <w:proofErr w:type="gramStart"/>
-      <w:r>
-        <w:rPr>
-          <w:rFonts w:ascii="Courier" w:hAnsi="Courier"/>
-          <w:sz w:val="20"/>
-          <w:szCs w:val="20"/>
-        </w:rPr>
-        <w:t>convert  &gt;</w:t>
-      </w:r>
-      <w:proofErr w:type="gramEnd"/>
-      <w:r>
-        <w:rPr>
-          <w:rFonts w:ascii="Courier" w:hAnsi="Courier"/>
-          <w:sz w:val="20"/>
-          <w:szCs w:val="20"/>
-        </w:rPr>
-        <w:t xml:space="preserve"> 14.14</w:t>
-      </w:r>
-    </w:p>
-    <w:p>
-      <w:pPr>
-        <w:rPr>
-          <w:rFonts w:ascii="Courier" w:hAnsi="Courier"/>
-          <w:sz w:val="20"/>
-          <w:szCs w:val="20"/>
-        </w:rPr>
-      </w:pPr>
-      <w:r>
-        <w:rPr>
-          <w:rFonts w:ascii="Courier" w:hAnsi="Courier"/>
-          <w:sz w:val="20"/>
-          <w:szCs w:val="20"/>
-        </w:rPr>
-        <w:t xml:space="preserve">Enter the currency code to convert </w:t>
-      </w:r>
-      <w:proofErr w:type="gramStart"/>
-      <w:r>
-        <w:rPr>
-          <w:rFonts w:ascii="Courier" w:hAnsi="Courier"/>
-          <w:sz w:val="20"/>
-          <w:szCs w:val="20"/>
-        </w:rPr>
-        <w:t>from,  a</w:t>
-      </w:r>
-      <w:proofErr w:type="gramEnd"/>
-      <w:r>
-        <w:rPr>
-          <w:rFonts w:ascii="Courier" w:hAnsi="Courier"/>
-          <w:sz w:val="20"/>
-          <w:szCs w:val="20"/>
-        </w:rPr>
-        <w:t xml:space="preserve"> 3-character string &gt; JPY</w:t>
-      </w:r>
-    </w:p>
-    <w:p>
-      <w:pPr>
-        <w:rPr>
-          <w:rFonts w:ascii="Courier" w:hAnsi="Courier"/>
-          <w:sz w:val="20"/>
-          <w:szCs w:val="20"/>
-        </w:rPr>
-      </w:pPr>
-      <w:r>
-        <w:rPr>
-          <w:rFonts w:ascii="Courier" w:hAnsi="Courier"/>
-          <w:sz w:val="20"/>
-          <w:szCs w:val="20"/>
-        </w:rPr>
-        <w:t xml:space="preserve">Enter the currency code to convert </w:t>
-      </w:r>
-      <w:proofErr w:type="gramStart"/>
-      <w:r>
-        <w:rPr>
-          <w:rFonts w:ascii="Courier" w:hAnsi="Courier"/>
-          <w:sz w:val="20"/>
-          <w:szCs w:val="20"/>
-        </w:rPr>
-        <w:t>to,  a</w:t>
-      </w:r>
-      <w:proofErr w:type="gramEnd"/>
-      <w:r>
-        <w:rPr>
-          <w:rFonts w:ascii="Courier" w:hAnsi="Courier"/>
-          <w:sz w:val="20"/>
-          <w:szCs w:val="20"/>
-        </w:rPr>
-        <w:t xml:space="preserve"> 3-character string &gt; AUD</w:t>
-      </w:r>
-    </w:p>
-    <w:p>
-      <w:pPr>
-        <w:rPr>
-          <w:rFonts w:ascii="Courier" w:hAnsi="Courier"/>
-          <w:sz w:val="20"/>
-          <w:szCs w:val="20"/>
-        </w:rPr>
-      </w:pPr>
-      <w:proofErr w:type="gramStart"/>
-      <w:r>
-        <w:rPr>
-          <w:rFonts w:ascii="Courier" w:hAnsi="Courier"/>
-          <w:sz w:val="20"/>
-          <w:szCs w:val="20"/>
-        </w:rPr>
-        <w:t>{ "</w:t>
-      </w:r>
-      <w:proofErr w:type="gramEnd"/>
-      <w:r>
-        <w:rPr>
-          <w:rFonts w:ascii="Courier" w:hAnsi="Courier"/>
-          <w:sz w:val="20"/>
-          <w:szCs w:val="20"/>
-        </w:rPr>
-        <w:t>success" : true, "error" : "", "source" : "{"amount" : "14.14 ", "currency" : "JPY"}", "target" : "{"amount" : "16.10 ", "currency" : "AUD"}" }</w:t>
-      </w:r>
-    </w:p>
-    <w:p>
-      <w:pPr>
-        <w:rPr>
-          <w:rFonts w:ascii="Courier" w:hAnsi="Courier"/>
-          <w:sz w:val="20"/>
-          <w:szCs w:val="20"/>
-        </w:rPr>
-      </w:pPr>
-      <w:proofErr w:type="gramStart"/>
-      <w:r>
-        <w:rPr>
-          <w:rFonts w:ascii="Courier" w:hAnsi="Courier"/>
-          <w:sz w:val="20"/>
-          <w:szCs w:val="20"/>
-        </w:rPr>
-        <w:t>LAPIN:currency</w:t>
-      </w:r>
-      <w:proofErr w:type="gramEnd"/>
-      <w:r>
-        <w:rPr>
-          <w:rFonts w:ascii="Courier" w:hAnsi="Courier"/>
-          <w:sz w:val="20"/>
-          <w:szCs w:val="20"/>
-        </w:rPr>
-        <w:t>-exchage-service-lab1-solution sab$</w:t>
-      </w:r>
-    </w:p>
-    <w:p>
-      <w:pPr>
-        <w:rPr>
-          <w:rFonts w:ascii="Courier" w:hAnsi="Courier"/>
-        </w:rPr>
-      </w:pPr>
-    </w:p>
-    <w:p>
-      <w:pPr>
+      <w:r>
+        <w:rPr>
+          <w:rFonts w:ascii="Courier" w:hAnsi="Courier"/>
+          <w:sz w:val="20"/>
+          <w:szCs w:val="20"/>
+        </w:rPr>
+        <w:t>LAPIN:currency-exchage-service-lab1-solution sab$ python3 app.py 2&gt;log</w:t>
+      </w:r>
+    </w:p>
+    <w:p>
+      <w:pPr>
+        <w:outlineLvl w:val="0"/>
+        <w:rPr>
+          <w:rFonts w:ascii="Courier" w:hAnsi="Courier"/>
+          <w:sz w:val="20"/>
+          <w:szCs w:val="20"/>
+        </w:rPr>
+      </w:pPr>
+      <w:r>
+        <w:rPr>
+          <w:rFonts w:ascii="Courier" w:hAnsi="Courier"/>
+          <w:sz w:val="20"/>
+          <w:szCs w:val="20"/>
+        </w:rPr>
+        <w:t>Enter the amount to convert  &gt; 10.10</w:t>
+      </w:r>
+    </w:p>
+    <w:p>
+      <w:pPr>
+        <w:rPr>
+          <w:rFonts w:ascii="Courier" w:hAnsi="Courier"/>
+          <w:sz w:val="20"/>
+          <w:szCs w:val="20"/>
+        </w:rPr>
+      </w:pPr>
+      <w:r>
+        <w:rPr>
+          <w:rFonts w:ascii="Courier" w:hAnsi="Courier"/>
+          <w:sz w:val="20"/>
+          <w:szCs w:val="20"/>
+        </w:rPr>
+        <w:t>Enter the currency code to convert from,  a 3-character string &gt; USD</w:t>
+      </w:r>
+    </w:p>
+    <w:p>
+      <w:pPr>
+        <w:rPr>
+          <w:rFonts w:ascii="Courier" w:hAnsi="Courier"/>
+          <w:sz w:val="20"/>
+          <w:szCs w:val="20"/>
+        </w:rPr>
+      </w:pPr>
+      <w:r>
+        <w:rPr>
+          <w:rFonts w:ascii="Courier" w:hAnsi="Courier"/>
+          <w:sz w:val="20"/>
+          <w:szCs w:val="20"/>
+        </w:rPr>
+        <w:t>Enter the currency code to convert to,  a 3-character string &gt; EUR</w:t>
+      </w:r>
+    </w:p>
+    <w:p>
+      <w:pPr>
+        <w:rPr>
+          <w:rFonts w:ascii="Courier" w:hAnsi="Courier"/>
+          <w:sz w:val="20"/>
+          <w:szCs w:val="20"/>
+        </w:rPr>
+      </w:pPr>
+      <w:r>
+        <w:rPr>
+          <w:rFonts w:ascii="Courier" w:hAnsi="Courier"/>
+          <w:sz w:val="20"/>
+          <w:szCs w:val="20"/>
+        </w:rPr>
+        <w:t>{ "success" : true, "error" : "", "source" : "{"amount" : "10.10 ", "currency" : "USD"}", "target" : "{"amount" : "12.44 ", "currency" : "EUR"}" }</w:t>
+      </w:r>
+    </w:p>
+    <w:p>
+      <w:pPr>
+        <w:rPr>
+          <w:rFonts w:ascii="Courier" w:hAnsi="Courier"/>
+          <w:sz w:val="20"/>
+          <w:szCs w:val="20"/>
+        </w:rPr>
+      </w:pPr>
+      <w:r>
+        <w:rPr>
+          <w:rFonts w:ascii="Courier" w:hAnsi="Courier"/>
+          <w:sz w:val="20"/>
+          <w:szCs w:val="20"/>
+        </w:rPr>
+        <w:t>LAPIN:currency-exchage-service-lab1-solution sab$ python3 app.py 2&gt;&gt;log</w:t>
+      </w:r>
+    </w:p>
+    <w:p>
+      <w:pPr>
+        <w:outlineLvl w:val="0"/>
+        <w:rPr>
+          <w:rFonts w:ascii="Courier" w:hAnsi="Courier"/>
+          <w:sz w:val="20"/>
+          <w:szCs w:val="20"/>
+        </w:rPr>
+      </w:pPr>
+      <w:r>
+        <w:rPr>
+          <w:rFonts w:ascii="Courier" w:hAnsi="Courier"/>
+          <w:sz w:val="20"/>
+          <w:szCs w:val="20"/>
+        </w:rPr>
+        <w:t>Enter the amount to convert  &gt; 10.10</w:t>
+      </w:r>
+    </w:p>
+    <w:p>
+      <w:pPr>
+        <w:rPr>
+          <w:rFonts w:ascii="Courier" w:hAnsi="Courier"/>
+          <w:sz w:val="20"/>
+          <w:szCs w:val="20"/>
+        </w:rPr>
+      </w:pPr>
+      <w:r>
+        <w:rPr>
+          <w:rFonts w:ascii="Courier" w:hAnsi="Courier"/>
+          <w:sz w:val="20"/>
+          <w:szCs w:val="20"/>
+        </w:rPr>
+        <w:t>Enter the currency code to convert from,  a 3-character string &gt; USD</w:t>
+      </w:r>
+    </w:p>
+    <w:p>
+      <w:pPr>
+        <w:rPr>
+          <w:rFonts w:ascii="Courier" w:hAnsi="Courier"/>
+          <w:sz w:val="20"/>
+          <w:szCs w:val="20"/>
+        </w:rPr>
+      </w:pPr>
+      <w:r>
+        <w:rPr>
+          <w:rFonts w:ascii="Courier" w:hAnsi="Courier"/>
+          <w:sz w:val="20"/>
+          <w:szCs w:val="20"/>
+        </w:rPr>
+        <w:t>Enter the currency code to convert to,  a 3-character string &gt; GBP</w:t>
+      </w:r>
+    </w:p>
+    <w:p>
+      <w:pPr>
+        <w:rPr>
+          <w:rFonts w:ascii="Courier" w:hAnsi="Courier"/>
+          <w:sz w:val="20"/>
+          <w:szCs w:val="20"/>
+        </w:rPr>
+      </w:pPr>
+      <w:r>
+        <w:rPr>
+          <w:rFonts w:ascii="Courier" w:hAnsi="Courier"/>
+          <w:sz w:val="20"/>
+          <w:szCs w:val="20"/>
+        </w:rPr>
+        <w:t>{ "success" : true, "error" : "", "source" : "{"amount" : "10.10 ", "currency" : "USD"}", "target" : "{"amount" : "12.09 ", "currency" : "GBP"}" }</w:t>
+      </w:r>
+    </w:p>
+    <w:p>
+      <w:pPr>
+        <w:rPr>
+          <w:rFonts w:ascii="Courier" w:hAnsi="Courier"/>
+          <w:sz w:val="20"/>
+          <w:szCs w:val="20"/>
+        </w:rPr>
+      </w:pPr>
+      <w:r>
+        <w:rPr>
+          <w:rFonts w:ascii="Courier" w:hAnsi="Courier"/>
+          <w:sz w:val="20"/>
+          <w:szCs w:val="20"/>
+        </w:rPr>
+        <w:t>LAPIN:currency-exchage-service-lab1-solution sab$ python3 app.py 2&gt;&gt;log</w:t>
+      </w:r>
+    </w:p>
+    <w:p>
+      <w:pPr>
+        <w:outlineLvl w:val="0"/>
+        <w:rPr>
+          <w:rFonts w:ascii="Courier" w:hAnsi="Courier"/>
+          <w:sz w:val="20"/>
+          <w:szCs w:val="20"/>
+        </w:rPr>
+      </w:pPr>
+      <w:r>
+        <w:rPr>
+          <w:rFonts w:ascii="Courier" w:hAnsi="Courier"/>
+          <w:sz w:val="20"/>
+          <w:szCs w:val="20"/>
+        </w:rPr>
+        <w:t>Enter the amount to convert  &gt; 12.12</w:t>
+      </w:r>
+    </w:p>
+    <w:p>
+      <w:pPr>
+        <w:rPr>
+          <w:rFonts w:ascii="Courier" w:hAnsi="Courier"/>
+          <w:sz w:val="20"/>
+          <w:szCs w:val="20"/>
+        </w:rPr>
+      </w:pPr>
+      <w:r>
+        <w:rPr>
+          <w:rFonts w:ascii="Courier" w:hAnsi="Courier"/>
+          <w:sz w:val="20"/>
+          <w:szCs w:val="20"/>
+        </w:rPr>
+        <w:t>Enter the currency code to convert from,  a 3-character string &gt; GBP</w:t>
+      </w:r>
+    </w:p>
+    <w:p>
+      <w:pPr>
+        <w:rPr>
+          <w:rFonts w:ascii="Courier" w:hAnsi="Courier"/>
+          <w:sz w:val="20"/>
+          <w:szCs w:val="20"/>
+        </w:rPr>
+      </w:pPr>
+      <w:r>
+        <w:rPr>
+          <w:rFonts w:ascii="Courier" w:hAnsi="Courier"/>
+          <w:sz w:val="20"/>
+          <w:szCs w:val="20"/>
+        </w:rPr>
+        <w:t>Enter the currency code to convert to,  a 3-character string &gt; AUD</w:t>
+      </w:r>
+    </w:p>
+    <w:p>
+      <w:pPr>
+        <w:rPr>
+          <w:rFonts w:ascii="Courier" w:hAnsi="Courier"/>
+          <w:sz w:val="20"/>
+          <w:szCs w:val="20"/>
+        </w:rPr>
+      </w:pPr>
+      <w:r>
+        <w:rPr>
+          <w:rFonts w:ascii="Courier" w:hAnsi="Courier"/>
+          <w:sz w:val="20"/>
+          <w:szCs w:val="20"/>
+        </w:rPr>
+        <w:t>{ "success" : true, "error" : "", "source" : "{"amount" : "12.12 ", "currency" : "GBP"}", "target" : "{"amount" : "13.24 ", "currency" : "AUD"}" }</w:t>
+      </w:r>
+    </w:p>
+    <w:p>
+      <w:pPr>
+        <w:rPr>
+          <w:rFonts w:ascii="Courier" w:hAnsi="Courier"/>
+          <w:sz w:val="20"/>
+          <w:szCs w:val="20"/>
+        </w:rPr>
+      </w:pPr>
+      <w:r>
+        <w:rPr>
+          <w:rFonts w:ascii="Courier" w:hAnsi="Courier"/>
+          <w:sz w:val="20"/>
+          <w:szCs w:val="20"/>
+        </w:rPr>
+        <w:t>LAPIN:currency-exchage-service-lab1-solution sab$ python3 app.py 2&gt;&gt;log</w:t>
+      </w:r>
+    </w:p>
+    <w:p>
+      <w:pPr>
+        <w:outlineLvl w:val="0"/>
+        <w:rPr>
+          <w:rFonts w:ascii="Courier" w:hAnsi="Courier"/>
+          <w:sz w:val="20"/>
+          <w:szCs w:val="20"/>
+        </w:rPr>
+      </w:pPr>
+      <w:r>
+        <w:rPr>
+          <w:rFonts w:ascii="Courier" w:hAnsi="Courier"/>
+          <w:sz w:val="20"/>
+          <w:szCs w:val="20"/>
+        </w:rPr>
+        <w:t>Enter the amount to convert  &gt; 12.12</w:t>
+      </w:r>
+    </w:p>
+    <w:p>
+      <w:pPr>
+        <w:rPr>
+          <w:rFonts w:ascii="Courier" w:hAnsi="Courier"/>
+          <w:sz w:val="20"/>
+          <w:szCs w:val="20"/>
+        </w:rPr>
+      </w:pPr>
+      <w:r>
+        <w:rPr>
+          <w:rFonts w:ascii="Courier" w:hAnsi="Courier"/>
+          <w:sz w:val="20"/>
+          <w:szCs w:val="20"/>
+        </w:rPr>
+        <w:t>Enter the currency code to convert from,  a 3-character string &gt; EUR</w:t>
+      </w:r>
+    </w:p>
+    <w:p>
+      <w:pPr>
+        <w:rPr>
+          <w:rFonts w:ascii="Courier" w:hAnsi="Courier"/>
+          <w:sz w:val="20"/>
+          <w:szCs w:val="20"/>
+        </w:rPr>
+      </w:pPr>
+      <w:r>
+        <w:rPr>
+          <w:rFonts w:ascii="Courier" w:hAnsi="Courier"/>
+          <w:sz w:val="20"/>
+          <w:szCs w:val="20"/>
+        </w:rPr>
+        <w:t>Enter the currency code to convert to,  a 3-character string &gt; JPY</w:t>
+      </w:r>
+    </w:p>
+    <w:p>
+      <w:pPr>
+        <w:rPr>
+          <w:rFonts w:ascii="Courier" w:hAnsi="Courier"/>
+          <w:sz w:val="20"/>
+          <w:szCs w:val="20"/>
+        </w:rPr>
+      </w:pPr>
+      <w:r>
+        <w:rPr>
+          <w:rFonts w:ascii="Courier" w:hAnsi="Courier"/>
+          <w:sz w:val="20"/>
+          <w:szCs w:val="20"/>
+        </w:rPr>
+        <w:t>{ "success" : true, "error" : "", "source" : "{"amount" : "12.12 ", "currency" : "EUR"}", "target" : "{"amount" : "11.30 ", "currency" : "JPY"}" }</w:t>
+      </w:r>
+    </w:p>
+    <w:p>
+      <w:pPr>
+        <w:rPr>
+          <w:rFonts w:ascii="Courier" w:hAnsi="Courier"/>
+          <w:sz w:val="20"/>
+          <w:szCs w:val="20"/>
+        </w:rPr>
+      </w:pPr>
+      <w:r>
+        <w:rPr>
+          <w:rFonts w:ascii="Courier" w:hAnsi="Courier"/>
+          <w:sz w:val="20"/>
+          <w:szCs w:val="20"/>
+        </w:rPr>
+        <w:t>LAPIN:currency-exchage-service-lab1-solution sab$ python3 app.py 2&gt;&gt;log</w:t>
+      </w:r>
+    </w:p>
+    <w:p>
+      <w:pPr>
+        <w:outlineLvl w:val="0"/>
+        <w:rPr>
+          <w:rFonts w:ascii="Courier" w:hAnsi="Courier"/>
+          <w:sz w:val="20"/>
+          <w:szCs w:val="20"/>
+        </w:rPr>
+      </w:pPr>
+      <w:r>
+        <w:rPr>
+          <w:rFonts w:ascii="Courier" w:hAnsi="Courier"/>
+          <w:sz w:val="20"/>
+          <w:szCs w:val="20"/>
+        </w:rPr>
+        <w:t>Enter the amount to convert  &gt; 14.14</w:t>
+      </w:r>
+    </w:p>
+    <w:p>
+      <w:pPr>
+        <w:rPr>
+          <w:rFonts w:ascii="Courier" w:hAnsi="Courier"/>
+          <w:sz w:val="20"/>
+          <w:szCs w:val="20"/>
+        </w:rPr>
+      </w:pPr>
+      <w:r>
+        <w:rPr>
+          <w:rFonts w:ascii="Courier" w:hAnsi="Courier"/>
+          <w:sz w:val="20"/>
+          <w:szCs w:val="20"/>
+        </w:rPr>
+        <w:t>Enter the currency code to convert from,  a 3-character string &gt; EUR</w:t>
+      </w:r>
+    </w:p>
+    <w:p>
+      <w:pPr>
+        <w:rPr>
+          <w:rFonts w:ascii="Courier" w:hAnsi="Courier"/>
+          <w:sz w:val="20"/>
+          <w:szCs w:val="20"/>
+        </w:rPr>
+      </w:pPr>
+      <w:r>
+        <w:rPr>
+          <w:rFonts w:ascii="Courier" w:hAnsi="Courier"/>
+          <w:sz w:val="20"/>
+          <w:szCs w:val="20"/>
+        </w:rPr>
+        <w:t>Enter the currency code to convert to,  a 3-character string &gt; GBP</w:t>
+      </w:r>
+    </w:p>
+    <w:p>
+      <w:pPr>
+        <w:rPr>
+          <w:rFonts w:ascii="Courier" w:hAnsi="Courier"/>
+          <w:sz w:val="20"/>
+          <w:szCs w:val="20"/>
+        </w:rPr>
+      </w:pPr>
+      <w:r>
+        <w:rPr>
+          <w:rFonts w:ascii="Courier" w:hAnsi="Courier"/>
+          <w:sz w:val="20"/>
+          <w:szCs w:val="20"/>
+        </w:rPr>
+        <w:t>{ "success" : true, "error" : "", "source" : "{"amount" : "14.14 ", "currency" : "EUR"}", "target" : "{"amount" : "13.74 ", "currency" : "GBP"}" }</w:t>
+      </w:r>
+    </w:p>
+    <w:p>
+      <w:pPr>
+        <w:rPr>
+          <w:rFonts w:ascii="Courier" w:hAnsi="Courier"/>
+          <w:sz w:val="20"/>
+          <w:szCs w:val="20"/>
+        </w:rPr>
+      </w:pPr>
+      <w:r>
+        <w:rPr>
+          <w:rFonts w:ascii="Courier" w:hAnsi="Courier"/>
+          <w:sz w:val="20"/>
+          <w:szCs w:val="20"/>
+        </w:rPr>
+        <w:t>LAPIN:currency-exchage-service-lab1-solution sab$ python3 app.py 2&gt;&gt;log</w:t>
+      </w:r>
+    </w:p>
+    <w:p>
+      <w:pPr>
+        <w:outlineLvl w:val="0"/>
+        <w:rPr>
+          <w:rFonts w:ascii="Courier" w:hAnsi="Courier"/>
+          <w:sz w:val="20"/>
+          <w:szCs w:val="20"/>
+        </w:rPr>
+      </w:pPr>
+      <w:r>
+        <w:rPr>
+          <w:rFonts w:ascii="Courier" w:hAnsi="Courier"/>
+          <w:sz w:val="20"/>
+          <w:szCs w:val="20"/>
+        </w:rPr>
+        <w:t>Enter the amount to convert  &gt; 14.14</w:t>
+      </w:r>
+    </w:p>
+    <w:p>
+      <w:pPr>
+        <w:rPr>
+          <w:rFonts w:ascii="Courier" w:hAnsi="Courier"/>
+          <w:sz w:val="20"/>
+          <w:szCs w:val="20"/>
+        </w:rPr>
+      </w:pPr>
+      <w:r>
+        <w:rPr>
+          <w:rFonts w:ascii="Courier" w:hAnsi="Courier"/>
+          <w:sz w:val="20"/>
+          <w:szCs w:val="20"/>
+        </w:rPr>
+        <w:t>Enter the currency code to convert from,  a 3-character string &gt; JPY</w:t>
+      </w:r>
+    </w:p>
+    <w:p>
+      <w:pPr>
+        <w:rPr>
+          <w:rFonts w:ascii="Courier" w:hAnsi="Courier"/>
+          <w:sz w:val="20"/>
+          <w:szCs w:val="20"/>
+        </w:rPr>
+      </w:pPr>
+      <w:r>
+        <w:rPr>
+          <w:rFonts w:ascii="Courier" w:hAnsi="Courier"/>
+          <w:sz w:val="20"/>
+          <w:szCs w:val="20"/>
+        </w:rPr>
+        <w:t>Enter the currency code to convert to,  a 3-character string &gt; AUD</w:t>
+      </w:r>
+    </w:p>
+    <w:p>
+      <w:pPr>
+        <w:rPr>
+          <w:rFonts w:ascii="Courier" w:hAnsi="Courier"/>
+          <w:sz w:val="20"/>
+          <w:szCs w:val="20"/>
+        </w:rPr>
+      </w:pPr>
+      <w:r>
+        <w:rPr>
+          <w:rFonts w:ascii="Courier" w:hAnsi="Courier"/>
+          <w:sz w:val="20"/>
+          <w:szCs w:val="20"/>
+        </w:rPr>
+        <w:t>{ "success" : true, "error" : "", "source" : "{"amount" : "14.14 ", "currency" : "JPY"}", "target" : "{"amount" : "16.10 ", "currency" : "AUD"}" }</w:t>
+      </w:r>
+    </w:p>
+    <w:p>
+      <w:pPr>
+        <w:rPr>
+          <w:rFonts w:ascii="Courier" w:hAnsi="Courier"/>
+          <w:sz w:val="20"/>
+          <w:szCs w:val="20"/>
+        </w:rPr>
+      </w:pPr>
+      <w:r>
+        <w:rPr>
+          <w:rFonts w:ascii="Courier" w:hAnsi="Courier"/>
+          <w:sz w:val="20"/>
+          <w:szCs w:val="20"/>
+        </w:rPr>
+        <w:t>LAPIN:currency-exchage-service-lab1-solution sab$</w:t>
+      </w:r>
+    </w:p>
+    <w:p>
+      <w:pPr>
+        <w:rPr>
+          <w:rFonts w:ascii="Courier" w:hAnsi="Courier"/>
+        </w:rPr>
+      </w:pPr>
+    </w:p>
+    <w:p>
+      <w:pPr>
+        <w:outlineLvl w:val="0"/>
         <w:rPr>
           <w:rFonts w:ascii="Calibri" w:hAnsi="Calibri"/>
           <w:b/>
@@ -4560,29 +4021,20 @@
     </w:p>
     <w:p>
       <w:pPr>
-        <w:rPr>
-          <w:rFonts w:ascii="Courier" w:hAnsi="Courier"/>
-          <w:sz w:val="20"/>
-          <w:szCs w:val="20"/>
-        </w:rPr>
-      </w:pPr>
-      <w:proofErr w:type="gramStart"/>
-      <w:r>
-        <w:rPr>
-          <w:rFonts w:ascii="Courier" w:hAnsi="Courier"/>
-          <w:sz w:val="20"/>
-          <w:szCs w:val="20"/>
-        </w:rPr>
-        <w:t>LAPIN:currency</w:t>
-      </w:r>
-      <w:proofErr w:type="gramEnd"/>
-      <w:r>
-        <w:rPr>
-          <w:rFonts w:ascii="Courier" w:hAnsi="Courier"/>
-          <w:sz w:val="20"/>
-          <w:szCs w:val="20"/>
-        </w:rPr>
-        <w:t>-exchage-service-lab1-solution sab$ cat log</w:t>
+        <w:outlineLvl w:val="0"/>
+        <w:rPr>
+          <w:rFonts w:ascii="Courier" w:hAnsi="Courier"/>
+          <w:sz w:val="20"/>
+          <w:szCs w:val="20"/>
+        </w:rPr>
+      </w:pPr>
+      <w:r>
+        <w:rPr>
+          <w:rFonts w:ascii="Courier" w:hAnsi="Courier"/>
+          <w:sz w:val="20"/>
+          <w:szCs w:val="20"/>
+        </w:rPr>
+        <w:t>LAPIN:currency-exchage-service-lab1-solution sab$ cat log</w:t>
       </w:r>
     </w:p>
     <w:p>
@@ -4635,17 +4087,8 @@
           <w:szCs w:val="20"/>
         </w:rPr>
         <w:tab/>
-      </w:r>
-      <w:proofErr w:type="spellStart"/>
-      <w:r>
-        <w:rPr>
-          <w:rFonts w:ascii="Courier" w:hAnsi="Courier"/>
-          <w:sz w:val="20"/>
-          <w:szCs w:val="20"/>
-        </w:rPr>
         <w:t>LAPIN.local</w:t>
       </w:r>
-      <w:proofErr w:type="spellEnd"/>
       <w:r>
         <w:rPr>
           <w:rFonts w:ascii="Courier" w:hAnsi="Courier"/>
@@ -4706,17 +4149,8 @@
           <w:szCs w:val="20"/>
         </w:rPr>
         <w:tab/>
-      </w:r>
-      <w:proofErr w:type="spellStart"/>
-      <w:r>
-        <w:rPr>
-          <w:rFonts w:ascii="Courier" w:hAnsi="Courier"/>
-          <w:sz w:val="20"/>
-          <w:szCs w:val="20"/>
-        </w:rPr>
         <w:t>LAPIN.local</w:t>
       </w:r>
-      <w:proofErr w:type="spellEnd"/>
       <w:r>
         <w:rPr>
           <w:rFonts w:ascii="Courier" w:hAnsi="Courier"/>
@@ -4795,43 +4229,16 @@
           <w:szCs w:val="20"/>
         </w:rPr>
         <w:tab/>
-      </w:r>
-      <w:proofErr w:type="spellStart"/>
-      <w:r>
-        <w:rPr>
-          <w:rFonts w:ascii="Courier" w:hAnsi="Courier"/>
-          <w:sz w:val="20"/>
-          <w:szCs w:val="20"/>
-        </w:rPr>
         <w:t>LAPIN.local</w:t>
       </w:r>
-      <w:proofErr w:type="spellEnd"/>
-      <w:r>
-        <w:rPr>
-          <w:rFonts w:ascii="Courier" w:hAnsi="Courier"/>
-          <w:sz w:val="20"/>
-          <w:szCs w:val="20"/>
-        </w:rPr>
-        <w:tab/>
-        <w:t>{"USD_</w:t>
-      </w:r>
-      <w:proofErr w:type="gramStart"/>
-      <w:r>
-        <w:rPr>
-          <w:rFonts w:ascii="Courier" w:hAnsi="Courier"/>
-          <w:sz w:val="20"/>
-          <w:szCs w:val="20"/>
-        </w:rPr>
-        <w:t>EUR:{</w:t>
-      </w:r>
-      <w:proofErr w:type="gramEnd"/>
-      <w:r>
-        <w:rPr>
-          <w:rFonts w:ascii="Courier" w:hAnsi="Courier"/>
-          <w:sz w:val="20"/>
-          <w:szCs w:val="20"/>
-        </w:rPr>
-        <w:t>"val":1.2318840579710144}}</w:t>
+      <w:r>
+        <w:rPr>
+          <w:rFonts w:ascii="Courier" w:hAnsi="Courier"/>
+          <w:sz w:val="20"/>
+          <w:szCs w:val="20"/>
+        </w:rPr>
+        <w:tab/>
+        <w:t>{"USD_EUR:{"val":1.2318840579710144}}</w:t>
       </w:r>
     </w:p>
     <w:p>
@@ -4885,17 +4292,8 @@
           <w:szCs w:val="20"/>
         </w:rPr>
         <w:tab/>
-      </w:r>
-      <w:proofErr w:type="spellStart"/>
-      <w:r>
-        <w:rPr>
-          <w:rFonts w:ascii="Courier" w:hAnsi="Courier"/>
-          <w:sz w:val="20"/>
-          <w:szCs w:val="20"/>
-        </w:rPr>
         <w:t>LAPIN.local</w:t>
       </w:r>
-      <w:proofErr w:type="spellEnd"/>
       <w:r>
         <w:rPr>
           <w:rFonts w:ascii="Courier" w:hAnsi="Courier"/>
@@ -4965,35 +4363,16 @@
           <w:szCs w:val="20"/>
         </w:rPr>
         <w:tab/>
-      </w:r>
-      <w:proofErr w:type="spellStart"/>
-      <w:r>
-        <w:rPr>
-          <w:rFonts w:ascii="Courier" w:hAnsi="Courier"/>
-          <w:sz w:val="20"/>
-          <w:szCs w:val="20"/>
-        </w:rPr>
         <w:t>LAPIN.local</w:t>
       </w:r>
-      <w:proofErr w:type="spellEnd"/>
-      <w:proofErr w:type="gramStart"/>
-      <w:r>
-        <w:rPr>
-          <w:rFonts w:ascii="Courier" w:hAnsi="Courier"/>
-          <w:sz w:val="20"/>
-          <w:szCs w:val="20"/>
-        </w:rPr>
-        <w:tab/>
-        <w:t>{ "</w:t>
-      </w:r>
-      <w:proofErr w:type="gramEnd"/>
-      <w:r>
-        <w:rPr>
-          <w:rFonts w:ascii="Courier" w:hAnsi="Courier"/>
-          <w:sz w:val="20"/>
-          <w:szCs w:val="20"/>
-        </w:rPr>
-        <w:t>success" : true, "error" : "", "source" : "{"amount" : "10.10 ", "currency" : "USD"}", "target" : "{"amount" : "12.44 ", "currency" : "EUR"}" }</w:t>
+      <w:r>
+        <w:rPr>
+          <w:rFonts w:ascii="Courier" w:hAnsi="Courier"/>
+          <w:sz w:val="20"/>
+          <w:szCs w:val="20"/>
+        </w:rPr>
+        <w:tab/>
+        <w:t>{ "success" : true, "error" : "", "source" : "{"amount" : "10.10 ", "currency" : "USD"}", "target" : "{"amount" : "12.44 ", "currency" : "EUR"}" }</w:t>
       </w:r>
     </w:p>
     <w:p>
@@ -5046,17 +4425,8 @@
           <w:szCs w:val="20"/>
         </w:rPr>
         <w:tab/>
-      </w:r>
-      <w:proofErr w:type="spellStart"/>
-      <w:r>
-        <w:rPr>
-          <w:rFonts w:ascii="Courier" w:hAnsi="Courier"/>
-          <w:sz w:val="20"/>
-          <w:szCs w:val="20"/>
-        </w:rPr>
         <w:t>LAPIN.local</w:t>
       </w:r>
-      <w:proofErr w:type="spellEnd"/>
       <w:r>
         <w:rPr>
           <w:rFonts w:ascii="Courier" w:hAnsi="Courier"/>
@@ -5117,17 +4487,8 @@
           <w:szCs w:val="20"/>
         </w:rPr>
         <w:tab/>
-      </w:r>
-      <w:proofErr w:type="spellStart"/>
-      <w:r>
-        <w:rPr>
-          <w:rFonts w:ascii="Courier" w:hAnsi="Courier"/>
-          <w:sz w:val="20"/>
-          <w:szCs w:val="20"/>
-        </w:rPr>
         <w:t>LAPIN.local</w:t>
       </w:r>
-      <w:proofErr w:type="spellEnd"/>
       <w:r>
         <w:rPr>
           <w:rFonts w:ascii="Courier" w:hAnsi="Courier"/>
@@ -5188,17 +4549,8 @@
           <w:szCs w:val="20"/>
         </w:rPr>
         <w:tab/>
-      </w:r>
-      <w:proofErr w:type="spellStart"/>
-      <w:r>
-        <w:rPr>
-          <w:rFonts w:ascii="Courier" w:hAnsi="Courier"/>
-          <w:sz w:val="20"/>
-          <w:szCs w:val="20"/>
-        </w:rPr>
         <w:t>LAPIN.local</w:t>
       </w:r>
-      <w:proofErr w:type="spellEnd"/>
       <w:r>
         <w:rPr>
           <w:rFonts w:ascii="Courier" w:hAnsi="Courier"/>
@@ -5277,43 +4629,16 @@
           <w:szCs w:val="20"/>
         </w:rPr>
         <w:tab/>
-      </w:r>
-      <w:proofErr w:type="spellStart"/>
-      <w:r>
-        <w:rPr>
-          <w:rFonts w:ascii="Courier" w:hAnsi="Courier"/>
-          <w:sz w:val="20"/>
-          <w:szCs w:val="20"/>
-        </w:rPr>
         <w:t>LAPIN.local</w:t>
       </w:r>
-      <w:proofErr w:type="spellEnd"/>
-      <w:r>
-        <w:rPr>
-          <w:rFonts w:ascii="Courier" w:hAnsi="Courier"/>
-          <w:sz w:val="20"/>
-          <w:szCs w:val="20"/>
-        </w:rPr>
-        <w:tab/>
-        <w:t>{"USD_</w:t>
-      </w:r>
-      <w:proofErr w:type="gramStart"/>
-      <w:r>
-        <w:rPr>
-          <w:rFonts w:ascii="Courier" w:hAnsi="Courier"/>
-          <w:sz w:val="20"/>
-          <w:szCs w:val="20"/>
-        </w:rPr>
-        <w:t>GBP:{</w:t>
-      </w:r>
-      <w:proofErr w:type="gramEnd"/>
-      <w:r>
-        <w:rPr>
-          <w:rFonts w:ascii="Courier" w:hAnsi="Courier"/>
-          <w:sz w:val="20"/>
-          <w:szCs w:val="20"/>
-        </w:rPr>
-        <w:t>"val":1.1971830985915493}}</w:t>
+      <w:r>
+        <w:rPr>
+          <w:rFonts w:ascii="Courier" w:hAnsi="Courier"/>
+          <w:sz w:val="20"/>
+          <w:szCs w:val="20"/>
+        </w:rPr>
+        <w:tab/>
+        <w:t>{"USD_GBP:{"val":1.1971830985915493}}</w:t>
       </w:r>
     </w:p>
     <w:p>
@@ -5366,17 +4691,8 @@
           <w:szCs w:val="20"/>
         </w:rPr>
         <w:tab/>
-      </w:r>
-      <w:proofErr w:type="spellStart"/>
-      <w:r>
-        <w:rPr>
-          <w:rFonts w:ascii="Courier" w:hAnsi="Courier"/>
-          <w:sz w:val="20"/>
-          <w:szCs w:val="20"/>
-        </w:rPr>
         <w:t>LAPIN.local</w:t>
       </w:r>
-      <w:proofErr w:type="spellEnd"/>
       <w:r>
         <w:rPr>
           <w:rFonts w:ascii="Courier" w:hAnsi="Courier"/>
@@ -5446,35 +4762,16 @@
           <w:szCs w:val="20"/>
         </w:rPr>
         <w:tab/>
-      </w:r>
-      <w:proofErr w:type="spellStart"/>
-      <w:r>
-        <w:rPr>
-          <w:rFonts w:ascii="Courier" w:hAnsi="Courier"/>
-          <w:sz w:val="20"/>
-          <w:szCs w:val="20"/>
-        </w:rPr>
         <w:t>LAPIN.local</w:t>
       </w:r>
-      <w:proofErr w:type="spellEnd"/>
-      <w:proofErr w:type="gramStart"/>
-      <w:r>
-        <w:rPr>
-          <w:rFonts w:ascii="Courier" w:hAnsi="Courier"/>
-          <w:sz w:val="20"/>
-          <w:szCs w:val="20"/>
-        </w:rPr>
-        <w:tab/>
-        <w:t>{ "</w:t>
-      </w:r>
-      <w:proofErr w:type="gramEnd"/>
-      <w:r>
-        <w:rPr>
-          <w:rFonts w:ascii="Courier" w:hAnsi="Courier"/>
-          <w:sz w:val="20"/>
-          <w:szCs w:val="20"/>
-        </w:rPr>
-        <w:t>success" : true, "error" : "", "source" : "{"amount" : "10.10 ", "currency" : "USD"}", "target" : "{"amount" : "12.09 ", "currency" : "GBP"}" }</w:t>
+      <w:r>
+        <w:rPr>
+          <w:rFonts w:ascii="Courier" w:hAnsi="Courier"/>
+          <w:sz w:val="20"/>
+          <w:szCs w:val="20"/>
+        </w:rPr>
+        <w:tab/>
+        <w:t>{ "success" : true, "error" : "", "source" : "{"amount" : "10.10 ", "currency" : "USD"}", "target" : "{"amount" : "12.09 ", "currency" : "GBP"}" }</w:t>
       </w:r>
     </w:p>
     <w:p>
@@ -5527,17 +4824,8 @@
           <w:szCs w:val="20"/>
         </w:rPr>
         <w:tab/>
-      </w:r>
-      <w:proofErr w:type="spellStart"/>
-      <w:r>
-        <w:rPr>
-          <w:rFonts w:ascii="Courier" w:hAnsi="Courier"/>
-          <w:sz w:val="20"/>
-          <w:szCs w:val="20"/>
-        </w:rPr>
         <w:t>LAPIN.local</w:t>
       </w:r>
-      <w:proofErr w:type="spellEnd"/>
       <w:r>
         <w:rPr>
           <w:rFonts w:ascii="Courier" w:hAnsi="Courier"/>
@@ -5598,17 +4886,8 @@
           <w:szCs w:val="20"/>
         </w:rPr>
         <w:tab/>
-      </w:r>
-      <w:proofErr w:type="spellStart"/>
-      <w:r>
-        <w:rPr>
-          <w:rFonts w:ascii="Courier" w:hAnsi="Courier"/>
-          <w:sz w:val="20"/>
-          <w:szCs w:val="20"/>
-        </w:rPr>
         <w:t>LAPIN.local</w:t>
       </w:r>
-      <w:proofErr w:type="spellEnd"/>
       <w:r>
         <w:rPr>
           <w:rFonts w:ascii="Courier" w:hAnsi="Courier"/>
@@ -5669,17 +4948,8 @@
           <w:szCs w:val="20"/>
         </w:rPr>
         <w:tab/>
-      </w:r>
-      <w:proofErr w:type="spellStart"/>
-      <w:r>
-        <w:rPr>
-          <w:rFonts w:ascii="Courier" w:hAnsi="Courier"/>
-          <w:sz w:val="20"/>
-          <w:szCs w:val="20"/>
-        </w:rPr>
         <w:t>LAPIN.local</w:t>
       </w:r>
-      <w:proofErr w:type="spellEnd"/>
       <w:r>
         <w:rPr>
           <w:rFonts w:ascii="Courier" w:hAnsi="Courier"/>
@@ -5758,43 +5028,16 @@
           <w:szCs w:val="20"/>
         </w:rPr>
         <w:tab/>
-      </w:r>
-      <w:proofErr w:type="spellStart"/>
-      <w:r>
-        <w:rPr>
-          <w:rFonts w:ascii="Courier" w:hAnsi="Courier"/>
-          <w:sz w:val="20"/>
-          <w:szCs w:val="20"/>
-        </w:rPr>
         <w:t>LAPIN.local</w:t>
       </w:r>
-      <w:proofErr w:type="spellEnd"/>
-      <w:r>
-        <w:rPr>
-          <w:rFonts w:ascii="Courier" w:hAnsi="Courier"/>
-          <w:sz w:val="20"/>
-          <w:szCs w:val="20"/>
-        </w:rPr>
-        <w:tab/>
-        <w:t>{"GBP_</w:t>
-      </w:r>
-      <w:proofErr w:type="gramStart"/>
-      <w:r>
-        <w:rPr>
-          <w:rFonts w:ascii="Courier" w:hAnsi="Courier"/>
-          <w:sz w:val="20"/>
-          <w:szCs w:val="20"/>
-        </w:rPr>
-        <w:t>AUD:{</w:t>
-      </w:r>
-      <w:proofErr w:type="gramEnd"/>
-      <w:r>
-        <w:rPr>
-          <w:rFonts w:ascii="Courier" w:hAnsi="Courier"/>
-          <w:sz w:val="20"/>
-          <w:szCs w:val="20"/>
-        </w:rPr>
-        <w:t>"val":1.0923076923076922}}</w:t>
+      <w:r>
+        <w:rPr>
+          <w:rFonts w:ascii="Courier" w:hAnsi="Courier"/>
+          <w:sz w:val="20"/>
+          <w:szCs w:val="20"/>
+        </w:rPr>
+        <w:tab/>
+        <w:t>{"GBP_AUD:{"val":1.0923076923076922}}</w:t>
       </w:r>
     </w:p>
     <w:p>
@@ -5847,17 +5090,8 @@
           <w:szCs w:val="20"/>
         </w:rPr>
         <w:tab/>
-      </w:r>
-      <w:proofErr w:type="spellStart"/>
-      <w:r>
-        <w:rPr>
-          <w:rFonts w:ascii="Courier" w:hAnsi="Courier"/>
-          <w:sz w:val="20"/>
-          <w:szCs w:val="20"/>
-        </w:rPr>
         <w:t>LAPIN.local</w:t>
       </w:r>
-      <w:proofErr w:type="spellEnd"/>
       <w:r>
         <w:rPr>
           <w:rFonts w:ascii="Courier" w:hAnsi="Courier"/>
@@ -5927,35 +5161,16 @@
           <w:szCs w:val="20"/>
         </w:rPr>
         <w:tab/>
-      </w:r>
-      <w:proofErr w:type="spellStart"/>
-      <w:r>
-        <w:rPr>
-          <w:rFonts w:ascii="Courier" w:hAnsi="Courier"/>
-          <w:sz w:val="20"/>
-          <w:szCs w:val="20"/>
-        </w:rPr>
         <w:t>LAPIN.local</w:t>
       </w:r>
-      <w:proofErr w:type="spellEnd"/>
-      <w:proofErr w:type="gramStart"/>
-      <w:r>
-        <w:rPr>
-          <w:rFonts w:ascii="Courier" w:hAnsi="Courier"/>
-          <w:sz w:val="20"/>
-          <w:szCs w:val="20"/>
-        </w:rPr>
-        <w:tab/>
-        <w:t>{ "</w:t>
-      </w:r>
-      <w:proofErr w:type="gramEnd"/>
-      <w:r>
-        <w:rPr>
-          <w:rFonts w:ascii="Courier" w:hAnsi="Courier"/>
-          <w:sz w:val="20"/>
-          <w:szCs w:val="20"/>
-        </w:rPr>
-        <w:t>success" : true, "error" : "", "source" : "{"amount" : "12.12 ", "currency" : "GBP"}", "target" : "{"amount" : "13.24 ", "currency" : "AUD"}" }</w:t>
+      <w:r>
+        <w:rPr>
+          <w:rFonts w:ascii="Courier" w:hAnsi="Courier"/>
+          <w:sz w:val="20"/>
+          <w:szCs w:val="20"/>
+        </w:rPr>
+        <w:tab/>
+        <w:t>{ "success" : true, "error" : "", "source" : "{"amount" : "12.12 ", "currency" : "GBP"}", "target" : "{"amount" : "13.24 ", "currency" : "AUD"}" }</w:t>
       </w:r>
     </w:p>
     <w:p>
@@ -6008,17 +5223,8 @@
           <w:szCs w:val="20"/>
         </w:rPr>
         <w:tab/>
-      </w:r>
-      <w:proofErr w:type="spellStart"/>
-      <w:r>
-        <w:rPr>
-          <w:rFonts w:ascii="Courier" w:hAnsi="Courier"/>
-          <w:sz w:val="20"/>
-          <w:szCs w:val="20"/>
-        </w:rPr>
         <w:t>LAPIN.local</w:t>
       </w:r>
-      <w:proofErr w:type="spellEnd"/>
       <w:r>
         <w:rPr>
           <w:rFonts w:ascii="Courier" w:hAnsi="Courier"/>
@@ -6079,17 +5285,8 @@
           <w:szCs w:val="20"/>
         </w:rPr>
         <w:tab/>
-      </w:r>
-      <w:proofErr w:type="spellStart"/>
-      <w:r>
-        <w:rPr>
-          <w:rFonts w:ascii="Courier" w:hAnsi="Courier"/>
-          <w:sz w:val="20"/>
-          <w:szCs w:val="20"/>
-        </w:rPr>
         <w:t>LAPIN.local</w:t>
       </w:r>
-      <w:proofErr w:type="spellEnd"/>
       <w:r>
         <w:rPr>
           <w:rFonts w:ascii="Courier" w:hAnsi="Courier"/>
@@ -6150,17 +5347,8 @@
           <w:szCs w:val="20"/>
         </w:rPr>
         <w:tab/>
-      </w:r>
-      <w:proofErr w:type="spellStart"/>
-      <w:r>
-        <w:rPr>
-          <w:rFonts w:ascii="Courier" w:hAnsi="Courier"/>
-          <w:sz w:val="20"/>
-          <w:szCs w:val="20"/>
-        </w:rPr>
         <w:t>LAPIN.local</w:t>
       </w:r>
-      <w:proofErr w:type="spellEnd"/>
       <w:r>
         <w:rPr>
           <w:rFonts w:ascii="Courier" w:hAnsi="Courier"/>
@@ -6239,43 +5427,16 @@
           <w:szCs w:val="20"/>
         </w:rPr>
         <w:tab/>
-      </w:r>
-      <w:proofErr w:type="spellStart"/>
-      <w:r>
-        <w:rPr>
-          <w:rFonts w:ascii="Courier" w:hAnsi="Courier"/>
-          <w:sz w:val="20"/>
-          <w:szCs w:val="20"/>
-        </w:rPr>
         <w:t>LAPIN.local</w:t>
       </w:r>
-      <w:proofErr w:type="spellEnd"/>
-      <w:r>
-        <w:rPr>
-          <w:rFonts w:ascii="Courier" w:hAnsi="Courier"/>
-          <w:sz w:val="20"/>
-          <w:szCs w:val="20"/>
-        </w:rPr>
-        <w:tab/>
-        <w:t>{"EUR_</w:t>
-      </w:r>
-      <w:proofErr w:type="gramStart"/>
-      <w:r>
-        <w:rPr>
-          <w:rFonts w:ascii="Courier" w:hAnsi="Courier"/>
-          <w:sz w:val="20"/>
-          <w:szCs w:val="20"/>
-        </w:rPr>
-        <w:t>JPY:{</w:t>
-      </w:r>
-      <w:proofErr w:type="gramEnd"/>
-      <w:r>
-        <w:rPr>
-          <w:rFonts w:ascii="Courier" w:hAnsi="Courier"/>
-          <w:sz w:val="20"/>
-          <w:szCs w:val="20"/>
-        </w:rPr>
-        <w:t>"val":0.9324324324324325}}</w:t>
+      <w:r>
+        <w:rPr>
+          <w:rFonts w:ascii="Courier" w:hAnsi="Courier"/>
+          <w:sz w:val="20"/>
+          <w:szCs w:val="20"/>
+        </w:rPr>
+        <w:tab/>
+        <w:t>{"EUR_JPY:{"val":0.9324324324324325}}</w:t>
       </w:r>
     </w:p>
     <w:p>
@@ -6328,17 +5489,8 @@
           <w:szCs w:val="20"/>
         </w:rPr>
         <w:tab/>
-      </w:r>
-      <w:proofErr w:type="spellStart"/>
-      <w:r>
-        <w:rPr>
-          <w:rFonts w:ascii="Courier" w:hAnsi="Courier"/>
-          <w:sz w:val="20"/>
-          <w:szCs w:val="20"/>
-        </w:rPr>
         <w:t>LAPIN.local</w:t>
       </w:r>
-      <w:proofErr w:type="spellEnd"/>
       <w:r>
         <w:rPr>
           <w:rFonts w:ascii="Courier" w:hAnsi="Courier"/>
@@ -6408,35 +5560,16 @@
           <w:szCs w:val="20"/>
         </w:rPr>
         <w:tab/>
-      </w:r>
-      <w:proofErr w:type="spellStart"/>
-      <w:r>
-        <w:rPr>
-          <w:rFonts w:ascii="Courier" w:hAnsi="Courier"/>
-          <w:sz w:val="20"/>
-          <w:szCs w:val="20"/>
-        </w:rPr>
         <w:t>LAPIN.local</w:t>
       </w:r>
-      <w:proofErr w:type="spellEnd"/>
-      <w:proofErr w:type="gramStart"/>
-      <w:r>
-        <w:rPr>
-          <w:rFonts w:ascii="Courier" w:hAnsi="Courier"/>
-          <w:sz w:val="20"/>
-          <w:szCs w:val="20"/>
-        </w:rPr>
-        <w:tab/>
-        <w:t>{ "</w:t>
-      </w:r>
-      <w:proofErr w:type="gramEnd"/>
-      <w:r>
-        <w:rPr>
-          <w:rFonts w:ascii="Courier" w:hAnsi="Courier"/>
-          <w:sz w:val="20"/>
-          <w:szCs w:val="20"/>
-        </w:rPr>
-        <w:t>success" : true, "error" : "", "source" : "{"amount" : "12.12 ", "currency" : "EUR"}", "target" : "{"amount" : "11.30 ", "currency" : "JPY"}" }</w:t>
+      <w:r>
+        <w:rPr>
+          <w:rFonts w:ascii="Courier" w:hAnsi="Courier"/>
+          <w:sz w:val="20"/>
+          <w:szCs w:val="20"/>
+        </w:rPr>
+        <w:tab/>
+        <w:t>{ "success" : true, "error" : "", "source" : "{"amount" : "12.12 ", "currency" : "EUR"}", "target" : "{"amount" : "11.30 ", "currency" : "JPY"}" }</w:t>
       </w:r>
     </w:p>
     <w:p>
@@ -6489,17 +5622,8 @@
           <w:szCs w:val="20"/>
         </w:rPr>
         <w:tab/>
-      </w:r>
-      <w:proofErr w:type="spellStart"/>
-      <w:r>
-        <w:rPr>
-          <w:rFonts w:ascii="Courier" w:hAnsi="Courier"/>
-          <w:sz w:val="20"/>
-          <w:szCs w:val="20"/>
-        </w:rPr>
         <w:t>LAPIN.local</w:t>
       </w:r>
-      <w:proofErr w:type="spellEnd"/>
       <w:r>
         <w:rPr>
           <w:rFonts w:ascii="Courier" w:hAnsi="Courier"/>
@@ -6560,17 +5684,8 @@
           <w:szCs w:val="20"/>
         </w:rPr>
         <w:tab/>
-      </w:r>
-      <w:proofErr w:type="spellStart"/>
-      <w:r>
-        <w:rPr>
-          <w:rFonts w:ascii="Courier" w:hAnsi="Courier"/>
-          <w:sz w:val="20"/>
-          <w:szCs w:val="20"/>
-        </w:rPr>
         <w:t>LAPIN.local</w:t>
       </w:r>
-      <w:proofErr w:type="spellEnd"/>
       <w:r>
         <w:rPr>
           <w:rFonts w:ascii="Courier" w:hAnsi="Courier"/>
@@ -6631,17 +5746,8 @@
           <w:szCs w:val="20"/>
         </w:rPr>
         <w:tab/>
-      </w:r>
-      <w:proofErr w:type="spellStart"/>
-      <w:r>
-        <w:rPr>
-          <w:rFonts w:ascii="Courier" w:hAnsi="Courier"/>
-          <w:sz w:val="20"/>
-          <w:szCs w:val="20"/>
-        </w:rPr>
         <w:t>LAPIN.local</w:t>
       </w:r>
-      <w:proofErr w:type="spellEnd"/>
       <w:r>
         <w:rPr>
           <w:rFonts w:ascii="Courier" w:hAnsi="Courier"/>
@@ -6720,43 +5826,16 @@
           <w:szCs w:val="20"/>
         </w:rPr>
         <w:tab/>
-      </w:r>
-      <w:proofErr w:type="spellStart"/>
-      <w:r>
-        <w:rPr>
-          <w:rFonts w:ascii="Courier" w:hAnsi="Courier"/>
-          <w:sz w:val="20"/>
-          <w:szCs w:val="20"/>
-        </w:rPr>
         <w:t>LAPIN.local</w:t>
       </w:r>
-      <w:proofErr w:type="spellEnd"/>
-      <w:r>
-        <w:rPr>
-          <w:rFonts w:ascii="Courier" w:hAnsi="Courier"/>
-          <w:sz w:val="20"/>
-          <w:szCs w:val="20"/>
-        </w:rPr>
-        <w:tab/>
-        <w:t>{"EUR_</w:t>
-      </w:r>
-      <w:proofErr w:type="gramStart"/>
-      <w:r>
-        <w:rPr>
-          <w:rFonts w:ascii="Courier" w:hAnsi="Courier"/>
-          <w:sz w:val="20"/>
-          <w:szCs w:val="20"/>
-        </w:rPr>
-        <w:t>GBP:{</w:t>
-      </w:r>
-      <w:proofErr w:type="gramEnd"/>
-      <w:r>
-        <w:rPr>
-          <w:rFonts w:ascii="Courier" w:hAnsi="Courier"/>
-          <w:sz w:val="20"/>
-          <w:szCs w:val="20"/>
-        </w:rPr>
-        <w:t>"val":0.971830985915493}}</w:t>
+      <w:r>
+        <w:rPr>
+          <w:rFonts w:ascii="Courier" w:hAnsi="Courier"/>
+          <w:sz w:val="20"/>
+          <w:szCs w:val="20"/>
+        </w:rPr>
+        <w:tab/>
+        <w:t>{"EUR_GBP:{"val":0.971830985915493}}</w:t>
       </w:r>
     </w:p>
     <w:p>
@@ -6809,17 +5888,8 @@
           <w:szCs w:val="20"/>
         </w:rPr>
         <w:tab/>
-      </w:r>
-      <w:proofErr w:type="spellStart"/>
-      <w:r>
-        <w:rPr>
-          <w:rFonts w:ascii="Courier" w:hAnsi="Courier"/>
-          <w:sz w:val="20"/>
-          <w:szCs w:val="20"/>
-        </w:rPr>
         <w:t>LAPIN.local</w:t>
       </w:r>
-      <w:proofErr w:type="spellEnd"/>
       <w:r>
         <w:rPr>
           <w:rFonts w:ascii="Courier" w:hAnsi="Courier"/>
@@ -6890,35 +5960,16 @@
           <w:szCs w:val="20"/>
         </w:rPr>
         <w:tab/>
-      </w:r>
-      <w:proofErr w:type="spellStart"/>
-      <w:r>
-        <w:rPr>
-          <w:rFonts w:ascii="Courier" w:hAnsi="Courier"/>
-          <w:sz w:val="20"/>
-          <w:szCs w:val="20"/>
-        </w:rPr>
         <w:t>LAPIN.local</w:t>
       </w:r>
-      <w:proofErr w:type="spellEnd"/>
-      <w:proofErr w:type="gramStart"/>
-      <w:r>
-        <w:rPr>
-          <w:rFonts w:ascii="Courier" w:hAnsi="Courier"/>
-          <w:sz w:val="20"/>
-          <w:szCs w:val="20"/>
-        </w:rPr>
-        <w:tab/>
-        <w:t>{ "</w:t>
-      </w:r>
-      <w:proofErr w:type="gramEnd"/>
-      <w:r>
-        <w:rPr>
-          <w:rFonts w:ascii="Courier" w:hAnsi="Courier"/>
-          <w:sz w:val="20"/>
-          <w:szCs w:val="20"/>
-        </w:rPr>
-        <w:t>success" : true, "error" : "", "source" : "{"amount" : "14.14 ", "currency" : "EUR"}", "target" : "{"amount" : "13.74 ", "currency" : "GBP"}" }</w:t>
+      <w:r>
+        <w:rPr>
+          <w:rFonts w:ascii="Courier" w:hAnsi="Courier"/>
+          <w:sz w:val="20"/>
+          <w:szCs w:val="20"/>
+        </w:rPr>
+        <w:tab/>
+        <w:t>{ "success" : true, "error" : "", "source" : "{"amount" : "14.14 ", "currency" : "EUR"}", "target" : "{"amount" : "13.74 ", "currency" : "GBP"}" }</w:t>
       </w:r>
     </w:p>
     <w:p>
@@ -6971,17 +6022,8 @@
           <w:szCs w:val="20"/>
         </w:rPr>
         <w:tab/>
-      </w:r>
-      <w:proofErr w:type="spellStart"/>
-      <w:r>
-        <w:rPr>
-          <w:rFonts w:ascii="Courier" w:hAnsi="Courier"/>
-          <w:sz w:val="20"/>
-          <w:szCs w:val="20"/>
-        </w:rPr>
         <w:t>LAPIN.local</w:t>
       </w:r>
-      <w:proofErr w:type="spellEnd"/>
       <w:r>
         <w:rPr>
           <w:rFonts w:ascii="Courier" w:hAnsi="Courier"/>
@@ -7042,17 +6084,8 @@
           <w:szCs w:val="20"/>
         </w:rPr>
         <w:tab/>
-      </w:r>
-      <w:proofErr w:type="spellStart"/>
-      <w:r>
-        <w:rPr>
-          <w:rFonts w:ascii="Courier" w:hAnsi="Courier"/>
-          <w:sz w:val="20"/>
-          <w:szCs w:val="20"/>
-        </w:rPr>
         <w:t>LAPIN.local</w:t>
       </w:r>
-      <w:proofErr w:type="spellEnd"/>
       <w:r>
         <w:rPr>
           <w:rFonts w:ascii="Courier" w:hAnsi="Courier"/>
@@ -7113,17 +6146,8 @@
           <w:szCs w:val="20"/>
         </w:rPr>
         <w:tab/>
-      </w:r>
-      <w:proofErr w:type="spellStart"/>
-      <w:r>
-        <w:rPr>
-          <w:rFonts w:ascii="Courier" w:hAnsi="Courier"/>
-          <w:sz w:val="20"/>
-          <w:szCs w:val="20"/>
-        </w:rPr>
         <w:t>LAPIN.local</w:t>
       </w:r>
-      <w:proofErr w:type="spellEnd"/>
       <w:r>
         <w:rPr>
           <w:rFonts w:ascii="Courier" w:hAnsi="Courier"/>
@@ -7202,43 +6226,16 @@
           <w:szCs w:val="20"/>
         </w:rPr>
         <w:tab/>
-      </w:r>
-      <w:proofErr w:type="spellStart"/>
-      <w:r>
-        <w:rPr>
-          <w:rFonts w:ascii="Courier" w:hAnsi="Courier"/>
-          <w:sz w:val="20"/>
-          <w:szCs w:val="20"/>
-        </w:rPr>
         <w:t>LAPIN.local</w:t>
       </w:r>
-      <w:proofErr w:type="spellEnd"/>
-      <w:r>
-        <w:rPr>
-          <w:rFonts w:ascii="Courier" w:hAnsi="Courier"/>
-          <w:sz w:val="20"/>
-          <w:szCs w:val="20"/>
-        </w:rPr>
-        <w:tab/>
-        <w:t>{"JPY_</w:t>
-      </w:r>
-      <w:proofErr w:type="gramStart"/>
-      <w:r>
-        <w:rPr>
-          <w:rFonts w:ascii="Courier" w:hAnsi="Courier"/>
-          <w:sz w:val="20"/>
-          <w:szCs w:val="20"/>
-        </w:rPr>
-        <w:t>AUD:{</w:t>
-      </w:r>
-      <w:proofErr w:type="gramEnd"/>
-      <w:r>
-        <w:rPr>
-          <w:rFonts w:ascii="Courier" w:hAnsi="Courier"/>
-          <w:sz w:val="20"/>
-          <w:szCs w:val="20"/>
-        </w:rPr>
-        <w:t>"val":1.1384615384615384}}</w:t>
+      <w:r>
+        <w:rPr>
+          <w:rFonts w:ascii="Courier" w:hAnsi="Courier"/>
+          <w:sz w:val="20"/>
+          <w:szCs w:val="20"/>
+        </w:rPr>
+        <w:tab/>
+        <w:t>{"JPY_AUD:{"val":1.1384615384615384}}</w:t>
       </w:r>
     </w:p>
     <w:p>
@@ -7291,17 +6288,8 @@
           <w:szCs w:val="20"/>
         </w:rPr>
         <w:tab/>
-      </w:r>
-      <w:proofErr w:type="spellStart"/>
-      <w:r>
-        <w:rPr>
-          <w:rFonts w:ascii="Courier" w:hAnsi="Courier"/>
-          <w:sz w:val="20"/>
-          <w:szCs w:val="20"/>
-        </w:rPr>
         <w:t>LAPIN.local</w:t>
       </w:r>
-      <w:proofErr w:type="spellEnd"/>
       <w:r>
         <w:rPr>
           <w:rFonts w:ascii="Courier" w:hAnsi="Courier"/>
@@ -7371,35 +6359,16 @@
           <w:szCs w:val="20"/>
         </w:rPr>
         <w:tab/>
-      </w:r>
-      <w:proofErr w:type="spellStart"/>
-      <w:r>
-        <w:rPr>
-          <w:rFonts w:ascii="Courier" w:hAnsi="Courier"/>
-          <w:sz w:val="20"/>
-          <w:szCs w:val="20"/>
-        </w:rPr>
         <w:t>LAPIN.local</w:t>
       </w:r>
-      <w:proofErr w:type="spellEnd"/>
-      <w:proofErr w:type="gramStart"/>
-      <w:r>
-        <w:rPr>
-          <w:rFonts w:ascii="Courier" w:hAnsi="Courier"/>
-          <w:sz w:val="20"/>
-          <w:szCs w:val="20"/>
-        </w:rPr>
-        <w:tab/>
-        <w:t>{ "</w:t>
-      </w:r>
-      <w:proofErr w:type="gramEnd"/>
-      <w:r>
-        <w:rPr>
-          <w:rFonts w:ascii="Courier" w:hAnsi="Courier"/>
-          <w:sz w:val="20"/>
-          <w:szCs w:val="20"/>
-        </w:rPr>
-        <w:t>success" : true, "error" : "", "source" : "{"amount" : "14.14 ", "currency" : "JPY"}", "target" : "{"amount" : "16.10 ", "currency" : "AUD"}" }</w:t>
+      <w:r>
+        <w:rPr>
+          <w:rFonts w:ascii="Courier" w:hAnsi="Courier"/>
+          <w:sz w:val="20"/>
+          <w:szCs w:val="20"/>
+        </w:rPr>
+        <w:tab/>
+        <w:t>{ "success" : true, "error" : "", "source" : "{"amount" : "14.14 ", "currency" : "JPY"}", "target" : "{"amount" : "16.10 ", "currency" : "AUD"}" }</w:t>
       </w:r>
     </w:p>
     <w:p>
@@ -7452,17 +6421,8 @@
           <w:szCs w:val="20"/>
         </w:rPr>
         <w:tab/>
-      </w:r>
-      <w:proofErr w:type="spellStart"/>
-      <w:r>
-        <w:rPr>
-          <w:rFonts w:ascii="Courier" w:hAnsi="Courier"/>
-          <w:sz w:val="20"/>
-          <w:szCs w:val="20"/>
-        </w:rPr>
         <w:t>LAPIN.local</w:t>
       </w:r>
-      <w:proofErr w:type="spellEnd"/>
       <w:r>
         <w:rPr>
           <w:rFonts w:ascii="Courier" w:hAnsi="Courier"/>
@@ -7481,23 +6441,13 @@
           <w:szCs w:val="20"/>
         </w:rPr>
       </w:pPr>
-      <w:proofErr w:type="gramStart"/>
-      <w:r>
-        <w:rPr>
-          <w:rFonts w:ascii="Courier" w:hAnsi="Courier"/>
-          <w:sz w:val="20"/>
-          <w:szCs w:val="20"/>
-        </w:rPr>
-        <w:t>LAPIN:currency</w:t>
-      </w:r>
-      <w:proofErr w:type="gramEnd"/>
-      <w:r>
-        <w:rPr>
-          <w:rFonts w:ascii="Courier" w:hAnsi="Courier"/>
-          <w:sz w:val="20"/>
-          <w:szCs w:val="20"/>
-        </w:rPr>
-        <w:t>-exchage-service-lab1-solution sab$</w:t>
+      <w:r>
+        <w:rPr>
+          <w:rFonts w:ascii="Courier" w:hAnsi="Courier"/>
+          <w:sz w:val="20"/>
+          <w:szCs w:val="20"/>
+        </w:rPr>
+        <w:t>LAPIN:currency-exchage-service-lab1-solution sab$</w:t>
       </w:r>
     </w:p>
     <w:p>
@@ -7512,6 +6462,7 @@
     <w:p/>
     <w:p>
       <w:pPr>
+        <w:outlineLvl w:val="0"/>
         <w:rPr>
           <w:rFonts w:ascii="Calibri" w:hAnsi="Calibri"/>
           <w:b/>
@@ -8234,7 +7185,6 @@
     </w:p>
     <w:p/>
     <w:p>
-      <w:proofErr w:type="gramStart"/>
       <w:r>
         <w:rPr>
           <w:rFonts w:ascii="Courier" w:hAnsi="Courier"/>
@@ -8244,24 +7194,7 @@
         <w:t>app.py</w:t>
       </w:r>
       <w:r>
-        <w:t xml:space="preserve">  is</w:t>
-      </w:r>
-      <w:proofErr w:type="gramEnd"/>
-      <w:r>
-        <w:t xml:space="preserve"> the main entry point of the application.  The logic is outlined in </w:t>
-      </w:r>
-      <w:proofErr w:type="spellStart"/>
-      <w:proofErr w:type="gramStart"/>
-      <w:r>
-        <w:t>app.main</w:t>
-      </w:r>
-      <w:proofErr w:type="gramEnd"/>
-      <w:r>
-        <w:t>_command_line</w:t>
-      </w:r>
-      <w:proofErr w:type="spellEnd"/>
-      <w:r>
-        <w:t xml:space="preserve">() </w:t>
+        <w:t xml:space="preserve">  is the main entry point of the application.  The logic is outlined in app.main_command_line() </w:t>
       </w:r>
       <w:r>
         <w:tab/>
@@ -8445,10 +7378,7 @@
         <w:t>unit tests</w:t>
       </w:r>
     </w:p>
-    <w:p>
-      <w:bookmarkStart w:id="0" w:name="_GoBack"/>
-      <w:bookmarkEnd w:id="0"/>
-    </w:p>
+    <w:p/>
     <w:sectPr>
       <w:pgSz w:w="12240" w:h="15840"/>
       <w:pgMar w:top="1440" w:right="1440" w:bottom="1440" w:left="1440" w:header="720" w:footer="720" w:gutter="0"/>
@@ -9496,10 +8426,6 @@
     <w:lsdException w:name="Book Title" w:uiPriority="33" w:qFormat="1"/>
     <w:lsdException w:name="Bibliography" w:semiHidden="1" w:uiPriority="37" w:unhideWhenUsed="1"/>
     <w:lsdException w:name="TOC Heading" w:semiHidden="1" w:uiPriority="39" w:unhideWhenUsed="1" w:qFormat="1"/>
-    <w:lsdException w:name="Grid Table Light" w:semiHidden="1" w:unhideWhenUsed="1"/>
-    <w:lsdException w:name="Grid Table 1 Light" w:semiHidden="1" w:unhideWhenUsed="1"/>
-    <w:lsdException w:name="Grid Table 2" w:semiHidden="1" w:unhideWhenUsed="1"/>
-    <w:lsdException w:name="Grid Table 3" w:semiHidden="1" w:unhideWhenUsed="1"/>
     <w:lsdException w:name="Grid Table 4" w:uiPriority="49"/>
     <w:lsdException w:name="Grid Table 5 Dark" w:uiPriority="50"/>
     <w:lsdException w:name="Grid Table 6 Colorful" w:uiPriority="51"/>

</xml_diff>